<commit_message>
finilisatioon cdc+ ajout feuille courseé
</commit_message>
<xml_diff>
--- a/CFM.docx
+++ b/CFM.docx
@@ -4,17 +4,10 @@
   <w:body>
     <w:p>
       <w:pPr>
+        <w:pStyle w:val="Titre"/>
         <w:jc w:val="center"/>
-        <w:rPr>
-          <w:sz w:val="72"/>
-          <w:szCs w:val="72"/>
-        </w:rPr>
-      </w:pPr>
-      <w:r>
-        <w:rPr>
-          <w:sz w:val="72"/>
-          <w:szCs w:val="72"/>
-        </w:rPr>
+      </w:pPr>
+      <w:r>
         <w:t>Rapport de pré-étude</w:t>
       </w:r>
     </w:p>
@@ -29,17 +22,16 @@
     </w:p>
     <w:p>
       <w:pPr>
-        <w:rPr>
-          <w:sz w:val="52"/>
-          <w:szCs w:val="52"/>
-          <w:u w:val="single"/>
-        </w:rPr>
-      </w:pPr>
-      <w:r>
-        <w:rPr>
-          <w:sz w:val="52"/>
-          <w:szCs w:val="52"/>
-          <w:u w:val="single"/>
+        <w:pStyle w:val="Titre1"/>
+        <w:rPr>
+          <w:sz w:val="40"/>
+          <w:szCs w:val="40"/>
+        </w:rPr>
+      </w:pPr>
+      <w:r>
+        <w:rPr>
+          <w:sz w:val="40"/>
+          <w:szCs w:val="40"/>
         </w:rPr>
         <w:t>Objectif :</w:t>
       </w:r>
@@ -47,49 +39,108 @@
     <w:p>
       <w:pPr>
         <w:ind w:firstLine="708"/>
-      </w:pPr>
-      <w:r>
-        <w:t>Remplacer le blo</w:t>
-      </w:r>
-      <w:r>
-        <w:t xml:space="preserve">c de commande LEGO NXT par une carte programme en Python  fait à base d’une </w:t>
+        <w:rPr>
+          <w:sz w:val="32"/>
+          <w:szCs w:val="32"/>
+        </w:rPr>
+      </w:pPr>
+      <w:r>
+        <w:rPr>
+          <w:sz w:val="32"/>
+          <w:szCs w:val="32"/>
+        </w:rPr>
+        <w:t xml:space="preserve">Remplacer le bloc de commande LEGO NXT par une carte programme en Python  fait à base d’une </w:t>
       </w:r>
       <w:proofErr w:type="spellStart"/>
       <w:r>
+        <w:rPr>
+          <w:sz w:val="32"/>
+          <w:szCs w:val="32"/>
+        </w:rPr>
         <w:t>Raspberry</w:t>
       </w:r>
       <w:proofErr w:type="spellEnd"/>
       <w:r>
+        <w:rPr>
+          <w:sz w:val="32"/>
+          <w:szCs w:val="32"/>
+        </w:rPr>
         <w:t xml:space="preserve"> PI. Création d’une bibliothèque </w:t>
       </w:r>
       <w:r>
+        <w:rPr>
+          <w:sz w:val="32"/>
+          <w:szCs w:val="32"/>
+        </w:rPr>
         <w:t xml:space="preserve">en Python permettant d’accéder à diverses </w:t>
       </w:r>
       <w:r>
+        <w:rPr>
+          <w:sz w:val="32"/>
+          <w:szCs w:val="32"/>
+        </w:rPr>
         <w:t>fonctionnalités</w:t>
       </w:r>
       <w:r>
+        <w:rPr>
+          <w:sz w:val="32"/>
+          <w:szCs w:val="32"/>
+        </w:rPr>
         <w:t xml:space="preserve">. </w:t>
       </w:r>
       <w:r>
-        <w:t xml:space="preserve"> Petit programme de démonstration.</w:t>
-      </w:r>
-    </w:p>
-    <w:p>
-      <w:pPr>
-        <w:rPr>
-          <w:sz w:val="48"/>
-          <w:szCs w:val="48"/>
-          <w:u w:val="single"/>
+        <w:rPr>
+          <w:sz w:val="32"/>
+          <w:szCs w:val="32"/>
+        </w:rPr>
+        <w:t xml:space="preserve"> </w:t>
+      </w:r>
+      <w:r>
+        <w:rPr>
+          <w:sz w:val="32"/>
+          <w:szCs w:val="32"/>
+        </w:rPr>
+        <w:t>Faire un p</w:t>
+      </w:r>
+      <w:r>
+        <w:rPr>
+          <w:sz w:val="32"/>
+          <w:szCs w:val="32"/>
+        </w:rPr>
+        <w:t>etit programme de démonstration.</w:t>
+      </w:r>
+      <w:r>
+        <w:rPr>
+          <w:sz w:val="32"/>
+          <w:szCs w:val="32"/>
+        </w:rPr>
+        <w:t xml:space="preserve"> Chaque port capteurs doit pouvoir gérer chaque type de capteurs</w:t>
+      </w:r>
+      <w:r>
+        <w:rPr>
+          <w:sz w:val="32"/>
+          <w:szCs w:val="32"/>
+        </w:rPr>
+        <w:t>.</w:t>
+      </w:r>
+    </w:p>
+    <w:p>
+      <w:pPr>
+        <w:pStyle w:val="Titre1"/>
+        <w:rPr>
+          <w:sz w:val="40"/>
+          <w:szCs w:val="40"/>
         </w:rPr>
       </w:pPr>
       <w:r>
         <w:rPr>
           <w:noProof/>
+          <w:sz w:val="40"/>
+          <w:szCs w:val="40"/>
           <w:lang w:eastAsia="fr-FR"/>
         </w:rPr>
         <w:drawing>
-          <wp:anchor distT="0" distB="0" distL="114300" distR="114300" simplePos="0" relativeHeight="251651072" behindDoc="1" locked="0" layoutInCell="1" allowOverlap="1" wp14:anchorId="0C0D810F" wp14:editId="7D1CD9F6">
+          <wp:anchor distT="0" distB="0" distL="114300" distR="114300" simplePos="0" relativeHeight="251651072" behindDoc="1" locked="0" layoutInCell="1" allowOverlap="1" wp14:anchorId="221AD973" wp14:editId="7B14CDFE">
             <wp:simplePos x="0" y="0"/>
             <wp:positionH relativeFrom="column">
               <wp:posOffset>1557655</wp:posOffset>
@@ -114,7 +165,7 @@
                     </pic:cNvPicPr>
                   </pic:nvPicPr>
                   <pic:blipFill>
-                    <a:blip r:embed="rId6" cstate="print">
+                    <a:blip r:embed="rId8" cstate="print">
                       <a:extLst>
                         <a:ext uri="{28A0092B-C50C-407E-A947-70E740481C1C}">
                           <a14:useLocalDpi xmlns:a14="http://schemas.microsoft.com/office/drawing/2010/main" val="0"/>
@@ -151,88 +202,158 @@
           </wp:anchor>
         </w:drawing>
       </w:r>
+      <w:r>
+        <w:rPr>
+          <w:sz w:val="40"/>
+          <w:szCs w:val="40"/>
+        </w:rPr>
+        <w:t>Matériels</w:t>
+      </w:r>
+      <w:r>
+        <w:rPr>
+          <w:sz w:val="40"/>
+          <w:szCs w:val="40"/>
+        </w:rPr>
+        <w:t xml:space="preserve"> disponible :</w:t>
+      </w:r>
+    </w:p>
+    <w:p/>
+    <w:p>
+      <w:pPr>
+        <w:rPr>
+          <w:sz w:val="24"/>
+          <w:szCs w:val="24"/>
+        </w:rPr>
+      </w:pPr>
       <w:proofErr w:type="spellStart"/>
       <w:r>
         <w:rPr>
-          <w:sz w:val="48"/>
-          <w:szCs w:val="48"/>
-          <w:u w:val="single"/>
-        </w:rPr>
-        <w:t>Materiel</w:t>
+          <w:sz w:val="24"/>
+          <w:szCs w:val="24"/>
+        </w:rPr>
+        <w:t>Raspberry</w:t>
       </w:r>
       <w:proofErr w:type="spellEnd"/>
       <w:r>
         <w:rPr>
-          <w:sz w:val="48"/>
-          <w:szCs w:val="48"/>
-          <w:u w:val="single"/>
-        </w:rPr>
-        <w:t xml:space="preserve"> disponible :</w:t>
-      </w:r>
-    </w:p>
-    <w:p>
+          <w:sz w:val="24"/>
+          <w:szCs w:val="24"/>
+        </w:rPr>
+        <w:t xml:space="preserve"> PI</w:t>
+      </w:r>
+    </w:p>
+    <w:p>
+      <w:pPr>
+        <w:rPr>
+          <w:sz w:val="24"/>
+          <w:szCs w:val="24"/>
+        </w:rPr>
+      </w:pPr>
+      <w:r>
+        <w:rPr>
+          <w:sz w:val="24"/>
+          <w:szCs w:val="24"/>
+        </w:rPr>
+        <w:t xml:space="preserve">LEGO </w:t>
+      </w:r>
       <w:proofErr w:type="spellStart"/>
       <w:r>
-        <w:t>Raspberry</w:t>
+        <w:rPr>
+          <w:sz w:val="24"/>
+          <w:szCs w:val="24"/>
+        </w:rPr>
+        <w:t>Mindstorms</w:t>
       </w:r>
       <w:proofErr w:type="spellEnd"/>
-      <w:r>
-        <w:t xml:space="preserve"> PI</w:t>
-      </w:r>
-    </w:p>
-    <w:p>
-      <w:r>
-        <w:t xml:space="preserve">LEGO </w:t>
+    </w:p>
+    <w:p>
+      <w:pPr>
+        <w:rPr>
+          <w:sz w:val="24"/>
+          <w:szCs w:val="24"/>
+        </w:rPr>
+      </w:pPr>
+      <w:r>
+        <w:rPr>
+          <w:sz w:val="24"/>
+          <w:szCs w:val="24"/>
+        </w:rPr>
+        <w:t>Clef WIFI</w:t>
+      </w:r>
+    </w:p>
+    <w:p>
+      <w:pPr>
+        <w:rPr>
+          <w:sz w:val="24"/>
+          <w:szCs w:val="24"/>
+        </w:rPr>
+      </w:pPr>
+      <w:r>
+        <w:rPr>
+          <w:sz w:val="24"/>
+          <w:szCs w:val="24"/>
+        </w:rPr>
+        <w:t>Connecteurs RJ-LEGO</w:t>
+      </w:r>
+    </w:p>
+    <w:p>
+      <w:pPr>
+        <w:rPr>
+          <w:sz w:val="24"/>
+          <w:szCs w:val="24"/>
+        </w:rPr>
+      </w:pPr>
+      <w:r>
+        <w:rPr>
+          <w:sz w:val="24"/>
+          <w:szCs w:val="24"/>
+        </w:rPr>
+        <w:t>Caméra</w:t>
+      </w:r>
+    </w:p>
+    <w:p>
+      <w:pPr>
+        <w:rPr>
+          <w:sz w:val="24"/>
+          <w:szCs w:val="24"/>
+        </w:rPr>
+      </w:pPr>
+      <w:r>
+        <w:rPr>
+          <w:sz w:val="24"/>
+          <w:szCs w:val="24"/>
+        </w:rPr>
+        <w:t>Batterie</w:t>
+      </w:r>
+    </w:p>
+    <w:p>
+      <w:pPr>
+        <w:rPr>
+          <w:sz w:val="24"/>
+          <w:szCs w:val="24"/>
+        </w:rPr>
+      </w:pPr>
+      <w:r>
+        <w:rPr>
+          <w:sz w:val="24"/>
+          <w:szCs w:val="24"/>
+        </w:rPr>
+        <w:t xml:space="preserve">Capteurs LEGO </w:t>
       </w:r>
       <w:proofErr w:type="spellStart"/>
       <w:r>
+        <w:rPr>
+          <w:sz w:val="24"/>
+          <w:szCs w:val="24"/>
+        </w:rPr>
         <w:t>Mindstorms</w:t>
       </w:r>
       <w:proofErr w:type="spellEnd"/>
-    </w:p>
-    <w:p>
-      <w:r>
-        <w:t>Clef WIFI</w:t>
-      </w:r>
-    </w:p>
-    <w:p>
-      <w:r>
-        <w:t>20 €</w:t>
-      </w:r>
-    </w:p>
-    <w:p>
-      <w:r>
-        <w:t>Connecteurs</w:t>
-      </w:r>
-      <w:r>
-        <w:t xml:space="preserve"> RJ-LEGO</w:t>
-      </w:r>
-    </w:p>
-    <w:p>
-      <w:r>
-        <w:t>Caméra</w:t>
-      </w:r>
-    </w:p>
-    <w:p>
-      <w:r>
-        <w:t>Batterie</w:t>
-      </w:r>
-    </w:p>
-    <w:p>
-      <w:r>
-        <w:t>Ponts en H</w:t>
-      </w:r>
-    </w:p>
-    <w:p>
-      <w:r>
-        <w:t xml:space="preserve">Capteurs LEGO </w:t>
-      </w:r>
-      <w:proofErr w:type="spellStart"/>
-      <w:r>
-        <w:t>Mindstorms</w:t>
-      </w:r>
-      <w:proofErr w:type="spellEnd"/>
-      <w:r>
+      <w:r>
+        <w:rPr>
+          <w:sz w:val="24"/>
+          <w:szCs w:val="24"/>
+        </w:rPr>
         <w:t> :</w:t>
       </w:r>
     </w:p>
@@ -570,7 +691,7 @@
                     </pic:cNvPicPr>
                   </pic:nvPicPr>
                   <pic:blipFill>
-                    <a:blip r:embed="rId7" cstate="print">
+                    <a:blip r:embed="rId9" cstate="print">
                       <a:extLst>
                         <a:ext uri="{28A0092B-C50C-407E-A947-70E740481C1C}">
                           <a14:useLocalDpi xmlns:a14="http://schemas.microsoft.com/office/drawing/2010/main" val="0"/>
@@ -624,7 +745,7 @@
                     </pic:cNvPicPr>
                   </pic:nvPicPr>
                   <pic:blipFill>
-                    <a:blip r:embed="rId8" cstate="print">
+                    <a:blip r:embed="rId10" cstate="print">
                       <a:extLst>
                         <a:ext uri="{28A0092B-C50C-407E-A947-70E740481C1C}">
                           <a14:useLocalDpi xmlns:a14="http://schemas.microsoft.com/office/drawing/2010/main" val="0"/>
@@ -678,7 +799,7 @@
                     </pic:cNvPicPr>
                   </pic:nvPicPr>
                   <pic:blipFill>
-                    <a:blip r:embed="rId9" cstate="print">
+                    <a:blip r:embed="rId11" cstate="print">
                       <a:extLst>
                         <a:ext uri="{28A0092B-C50C-407E-A947-70E740481C1C}">
                           <a14:useLocalDpi xmlns:a14="http://schemas.microsoft.com/office/drawing/2010/main" val="0"/>
@@ -721,30 +842,28 @@
     </w:p>
     <w:p>
       <w:pPr>
-        <w:rPr>
-          <w:sz w:val="52"/>
-          <w:szCs w:val="52"/>
-          <w:u w:val="single"/>
-        </w:rPr>
-      </w:pPr>
-    </w:p>
-    <w:p>
-      <w:pPr>
-        <w:rPr>
-          <w:sz w:val="52"/>
-          <w:szCs w:val="52"/>
-          <w:u w:val="single"/>
-        </w:rPr>
-      </w:pPr>
-      <w:r>
-        <w:rPr>
-          <w:sz w:val="52"/>
-          <w:szCs w:val="52"/>
-          <w:u w:val="single"/>
+        <w:pStyle w:val="Titre1"/>
+        <w:rPr>
+          <w:sz w:val="40"/>
+          <w:szCs w:val="40"/>
+        </w:rPr>
+      </w:pPr>
+      <w:r>
+        <w:rPr>
+          <w:sz w:val="40"/>
+          <w:szCs w:val="40"/>
         </w:rPr>
         <w:lastRenderedPageBreak/>
         <w:t>Fonctionnalités :</w:t>
       </w:r>
+    </w:p>
+    <w:p>
+      <w:pPr>
+        <w:rPr>
+          <w:sz w:val="32"/>
+          <w:szCs w:val="32"/>
+        </w:rPr>
+      </w:pPr>
     </w:p>
     <w:p>
       <w:pPr>
@@ -754,30 +873,30 @@
           <w:numId w:val="3"/>
         </w:numPr>
         <w:rPr>
-          <w:sz w:val="24"/>
-          <w:szCs w:val="24"/>
-        </w:rPr>
-      </w:pPr>
-      <w:r>
-        <w:rPr>
-          <w:sz w:val="24"/>
-          <w:szCs w:val="24"/>
+          <w:sz w:val="32"/>
+          <w:szCs w:val="32"/>
+        </w:rPr>
+      </w:pPr>
+      <w:r>
+        <w:rPr>
+          <w:sz w:val="32"/>
+          <w:szCs w:val="32"/>
         </w:rPr>
         <w:t xml:space="preserve">Communication entre le </w:t>
       </w:r>
       <w:proofErr w:type="spellStart"/>
       <w:r>
         <w:rPr>
-          <w:sz w:val="24"/>
-          <w:szCs w:val="24"/>
+          <w:sz w:val="32"/>
+          <w:szCs w:val="32"/>
         </w:rPr>
         <w:t>Raspberry</w:t>
       </w:r>
       <w:proofErr w:type="spellEnd"/>
       <w:r>
         <w:rPr>
-          <w:sz w:val="24"/>
-          <w:szCs w:val="24"/>
+          <w:sz w:val="32"/>
+          <w:szCs w:val="32"/>
         </w:rPr>
         <w:t xml:space="preserve"> PI et les capteurs</w:t>
       </w:r>
@@ -790,30 +909,30 @@
           <w:numId w:val="3"/>
         </w:numPr>
         <w:rPr>
-          <w:sz w:val="24"/>
-          <w:szCs w:val="24"/>
-        </w:rPr>
-      </w:pPr>
-      <w:r>
-        <w:rPr>
-          <w:sz w:val="24"/>
-          <w:szCs w:val="24"/>
+          <w:sz w:val="32"/>
+          <w:szCs w:val="32"/>
+        </w:rPr>
+      </w:pPr>
+      <w:r>
+        <w:rPr>
+          <w:sz w:val="32"/>
+          <w:szCs w:val="32"/>
         </w:rPr>
         <w:t xml:space="preserve">Commande des moteurs grâce au </w:t>
       </w:r>
       <w:proofErr w:type="spellStart"/>
       <w:r>
         <w:rPr>
-          <w:sz w:val="24"/>
-          <w:szCs w:val="24"/>
+          <w:sz w:val="32"/>
+          <w:szCs w:val="32"/>
         </w:rPr>
         <w:t>raspberry</w:t>
       </w:r>
       <w:proofErr w:type="spellEnd"/>
       <w:r>
         <w:rPr>
-          <w:sz w:val="24"/>
-          <w:szCs w:val="24"/>
+          <w:sz w:val="32"/>
+          <w:szCs w:val="32"/>
         </w:rPr>
         <w:t xml:space="preserve"> PI</w:t>
       </w:r>
@@ -826,14 +945,14 @@
           <w:numId w:val="3"/>
         </w:numPr>
         <w:rPr>
-          <w:sz w:val="24"/>
-          <w:szCs w:val="24"/>
-        </w:rPr>
-      </w:pPr>
-      <w:r>
-        <w:rPr>
-          <w:sz w:val="24"/>
-          <w:szCs w:val="24"/>
+          <w:sz w:val="32"/>
+          <w:szCs w:val="32"/>
+        </w:rPr>
+      </w:pPr>
+      <w:r>
+        <w:rPr>
+          <w:sz w:val="32"/>
+          <w:szCs w:val="32"/>
         </w:rPr>
         <w:t>Bibliothèque des fonctions en python de gestion des capteurs/moteurs.</w:t>
       </w:r>
@@ -846,43 +965,35 @@
           <w:numId w:val="3"/>
         </w:numPr>
         <w:rPr>
-          <w:sz w:val="24"/>
-          <w:szCs w:val="24"/>
-        </w:rPr>
-      </w:pPr>
-      <w:r>
-        <w:rPr>
-          <w:sz w:val="24"/>
-          <w:szCs w:val="24"/>
+          <w:sz w:val="32"/>
+          <w:szCs w:val="32"/>
+        </w:rPr>
+      </w:pPr>
+      <w:r>
+        <w:rPr>
+          <w:sz w:val="32"/>
+          <w:szCs w:val="32"/>
         </w:rPr>
         <w:t>Il y a 4 ports capteurs et 3 ports moteurs.</w:t>
       </w:r>
     </w:p>
     <w:p>
       <w:pPr>
-        <w:rPr>
-          <w:sz w:val="52"/>
-          <w:szCs w:val="52"/>
-          <w:u w:val="single"/>
-        </w:rPr>
-      </w:pPr>
-      <w:r>
-        <w:rPr>
-          <w:sz w:val="52"/>
-          <w:szCs w:val="52"/>
-          <w:u w:val="single"/>
-        </w:rPr>
-        <w:t>Amélioration possibles</w:t>
-      </w:r>
-      <w:r>
-        <w:rPr>
-          <w:sz w:val="52"/>
-          <w:szCs w:val="52"/>
-          <w:u w:val="single"/>
-        </w:rPr>
-        <w:t> :</w:t>
-      </w:r>
-    </w:p>
+        <w:pStyle w:val="Titre1"/>
+        <w:rPr>
+          <w:sz w:val="40"/>
+          <w:szCs w:val="40"/>
+        </w:rPr>
+      </w:pPr>
+      <w:r>
+        <w:rPr>
+          <w:sz w:val="40"/>
+          <w:szCs w:val="40"/>
+        </w:rPr>
+        <w:t>Amélioration possibles :</w:t>
+      </w:r>
+    </w:p>
+    <w:p/>
     <w:p>
       <w:pPr>
         <w:pStyle w:val="Paragraphedeliste"/>
@@ -891,30 +1002,30 @@
           <w:numId w:val="2"/>
         </w:numPr>
         <w:rPr>
-          <w:sz w:val="24"/>
-          <w:szCs w:val="24"/>
-        </w:rPr>
-      </w:pPr>
-      <w:r>
-        <w:rPr>
-          <w:sz w:val="24"/>
-          <w:szCs w:val="24"/>
+          <w:sz w:val="32"/>
+          <w:szCs w:val="32"/>
+        </w:rPr>
+      </w:pPr>
+      <w:r>
+        <w:rPr>
+          <w:sz w:val="32"/>
+          <w:szCs w:val="32"/>
         </w:rPr>
         <w:t xml:space="preserve">Gérer la camera </w:t>
       </w:r>
       <w:proofErr w:type="spellStart"/>
       <w:r>
         <w:rPr>
-          <w:sz w:val="24"/>
-          <w:szCs w:val="24"/>
+          <w:sz w:val="32"/>
+          <w:szCs w:val="32"/>
         </w:rPr>
         <w:t>Raspberry</w:t>
       </w:r>
       <w:proofErr w:type="spellEnd"/>
       <w:r>
         <w:rPr>
-          <w:sz w:val="24"/>
-          <w:szCs w:val="24"/>
+          <w:sz w:val="32"/>
+          <w:szCs w:val="32"/>
         </w:rPr>
         <w:t xml:space="preserve"> PI </w:t>
       </w:r>
@@ -927,14 +1038,14 @@
           <w:numId w:val="2"/>
         </w:numPr>
         <w:rPr>
-          <w:sz w:val="24"/>
-          <w:szCs w:val="24"/>
-        </w:rPr>
-      </w:pPr>
-      <w:r>
-        <w:rPr>
-          <w:sz w:val="24"/>
-          <w:szCs w:val="24"/>
+          <w:sz w:val="32"/>
+          <w:szCs w:val="32"/>
+        </w:rPr>
+      </w:pPr>
+      <w:r>
+        <w:rPr>
+          <w:sz w:val="32"/>
+          <w:szCs w:val="32"/>
         </w:rPr>
         <w:t>Batterie (rechargeable)</w:t>
       </w:r>
@@ -947,14 +1058,14 @@
           <w:numId w:val="2"/>
         </w:numPr>
         <w:rPr>
-          <w:sz w:val="24"/>
-          <w:szCs w:val="24"/>
-        </w:rPr>
-      </w:pPr>
-      <w:r>
-        <w:rPr>
-          <w:sz w:val="24"/>
-          <w:szCs w:val="24"/>
+          <w:sz w:val="32"/>
+          <w:szCs w:val="32"/>
+        </w:rPr>
+      </w:pPr>
+      <w:r>
+        <w:rPr>
+          <w:sz w:val="32"/>
+          <w:szCs w:val="32"/>
         </w:rPr>
         <w:t>WIFI</w:t>
       </w:r>
@@ -967,45 +1078,35 @@
           <w:numId w:val="2"/>
         </w:numPr>
         <w:rPr>
-          <w:sz w:val="24"/>
-          <w:szCs w:val="24"/>
-        </w:rPr>
-      </w:pPr>
-      <w:r>
-        <w:rPr>
-          <w:sz w:val="24"/>
-          <w:szCs w:val="24"/>
+          <w:sz w:val="32"/>
+          <w:szCs w:val="32"/>
+        </w:rPr>
+      </w:pPr>
+      <w:r>
+        <w:rPr>
+          <w:sz w:val="32"/>
+          <w:szCs w:val="32"/>
         </w:rPr>
         <w:t>Ecran LCD</w:t>
       </w:r>
-      <w:bookmarkStart w:id="0" w:name="_GoBack"/>
-      <w:bookmarkEnd w:id="0"/>
-    </w:p>
-    <w:p>
-      <w:pPr>
-        <w:rPr>
-          <w:sz w:val="52"/>
-          <w:szCs w:val="52"/>
-          <w:u w:val="single"/>
-        </w:rPr>
-      </w:pPr>
-      <w:r>
-        <w:rPr>
-          <w:sz w:val="52"/>
-          <w:szCs w:val="52"/>
-          <w:u w:val="single"/>
-        </w:rPr>
-        <w:t>Contrainte</w:t>
-      </w:r>
-      <w:r>
-        <w:rPr>
-          <w:sz w:val="52"/>
-          <w:szCs w:val="52"/>
-          <w:u w:val="single"/>
-        </w:rPr>
-        <w:t> :</w:t>
-      </w:r>
-    </w:p>
+    </w:p>
+    <w:p>
+      <w:pPr>
+        <w:pStyle w:val="Titre1"/>
+        <w:rPr>
+          <w:sz w:val="40"/>
+          <w:szCs w:val="40"/>
+        </w:rPr>
+      </w:pPr>
+      <w:r>
+        <w:rPr>
+          <w:sz w:val="40"/>
+          <w:szCs w:val="40"/>
+        </w:rPr>
+        <w:t>Contrainte :</w:t>
+      </w:r>
+    </w:p>
+    <w:p/>
     <w:p>
       <w:pPr>
         <w:pStyle w:val="Paragraphedeliste"/>
@@ -1014,14 +1115,14 @@
           <w:numId w:val="2"/>
         </w:numPr>
         <w:rPr>
-          <w:sz w:val="24"/>
-          <w:szCs w:val="24"/>
-        </w:rPr>
-      </w:pPr>
-      <w:r>
-        <w:rPr>
-          <w:sz w:val="24"/>
-          <w:szCs w:val="24"/>
+          <w:sz w:val="32"/>
+          <w:szCs w:val="32"/>
+        </w:rPr>
+      </w:pPr>
+      <w:r>
+        <w:rPr>
+          <w:sz w:val="32"/>
+          <w:szCs w:val="32"/>
         </w:rPr>
         <w:t>Ne dois pas être trop encombrant</w:t>
       </w:r>
@@ -1034,535 +1135,434 @@
           <w:numId w:val="2"/>
         </w:numPr>
         <w:rPr>
-          <w:sz w:val="24"/>
-          <w:szCs w:val="24"/>
-        </w:rPr>
-      </w:pPr>
-      <w:r>
-        <w:rPr>
-          <w:sz w:val="24"/>
-          <w:szCs w:val="24"/>
+          <w:sz w:val="32"/>
+          <w:szCs w:val="32"/>
+        </w:rPr>
+      </w:pPr>
+      <w:r>
+        <w:rPr>
+          <w:sz w:val="32"/>
+          <w:szCs w:val="32"/>
         </w:rPr>
         <w:t>Adaptation de tension</w:t>
       </w:r>
       <w:r>
         <w:rPr>
-          <w:sz w:val="24"/>
-          <w:szCs w:val="24"/>
+          <w:sz w:val="32"/>
+          <w:szCs w:val="32"/>
         </w:rPr>
         <w:t> </w:t>
       </w:r>
       <w:proofErr w:type="gramStart"/>
       <w:r>
         <w:rPr>
-          <w:sz w:val="24"/>
-          <w:szCs w:val="24"/>
+          <w:sz w:val="32"/>
+          <w:szCs w:val="32"/>
         </w:rPr>
         <w:t>:</w:t>
       </w:r>
       <w:proofErr w:type="gramEnd"/>
       <w:r>
         <w:rPr>
-          <w:sz w:val="24"/>
-          <w:szCs w:val="24"/>
+          <w:sz w:val="32"/>
+          <w:szCs w:val="32"/>
         </w:rPr>
         <w:br/>
       </w:r>
       <w:r>
         <w:rPr>
-          <w:sz w:val="24"/>
-          <w:szCs w:val="24"/>
+          <w:sz w:val="32"/>
+          <w:szCs w:val="32"/>
         </w:rPr>
         <w:t xml:space="preserve">La tension de la </w:t>
       </w:r>
       <w:proofErr w:type="spellStart"/>
       <w:r>
         <w:rPr>
-          <w:sz w:val="24"/>
-          <w:szCs w:val="24"/>
+          <w:sz w:val="32"/>
+          <w:szCs w:val="32"/>
         </w:rPr>
         <w:t>Raspberry</w:t>
       </w:r>
       <w:proofErr w:type="spellEnd"/>
       <w:r>
         <w:rPr>
-          <w:sz w:val="24"/>
-          <w:szCs w:val="24"/>
+          <w:sz w:val="32"/>
+          <w:szCs w:val="32"/>
         </w:rPr>
         <w:t xml:space="preserve"> Pi n’étant pas assez élevée pour alimenter les moteurs et capteur NXT nous devons amplifier </w:t>
       </w:r>
       <w:r>
         <w:rPr>
-          <w:sz w:val="24"/>
-          <w:szCs w:val="24"/>
+          <w:sz w:val="32"/>
+          <w:szCs w:val="32"/>
         </w:rPr>
         <w:t xml:space="preserve">la tension pour cela nous avons besoin de créer notre propre circuit intégré. </w:t>
       </w:r>
-    </w:p>
-    <w:p>
-      <w:pPr>
-        <w:rPr>
-          <w:sz w:val="44"/>
-          <w:szCs w:val="44"/>
-          <w:u w:val="single"/>
-        </w:rPr>
-      </w:pPr>
-      <w:r>
-        <w:rPr>
-          <w:sz w:val="44"/>
-          <w:szCs w:val="44"/>
-          <w:u w:val="single"/>
-        </w:rPr>
-        <w:t>Solutions techniques</w:t>
-      </w:r>
-      <w:r>
-        <w:rPr>
-          <w:sz w:val="44"/>
-          <w:szCs w:val="44"/>
-          <w:u w:val="single"/>
-        </w:rPr>
-        <w:t> :</w:t>
-      </w:r>
-    </w:p>
-    <w:p>
-      <w:pPr>
-        <w:pStyle w:val="Paragraphedeliste"/>
-        <w:numPr>
-          <w:ilvl w:val="0"/>
-          <w:numId w:val="2"/>
-        </w:numPr>
-        <w:rPr>
-          <w:sz w:val="24"/>
-          <w:szCs w:val="24"/>
-        </w:rPr>
-      </w:pPr>
-      <w:r>
-        <w:rPr>
-          <w:sz w:val="24"/>
-          <w:szCs w:val="24"/>
-        </w:rPr>
-        <w:t xml:space="preserve">Nous pouvons utiliser l’adaptation de tension nécessaire entre le </w:t>
+      <w:r>
+        <w:rPr>
+          <w:sz w:val="32"/>
+          <w:szCs w:val="32"/>
+        </w:rPr>
+        <w:t xml:space="preserve"> Et d’y ajouter une alimentation pour les moteurs.</w:t>
+      </w:r>
+    </w:p>
+    <w:p>
+      <w:pPr>
+        <w:rPr>
+          <w:sz w:val="32"/>
+          <w:szCs w:val="32"/>
+        </w:rPr>
+      </w:pPr>
+    </w:p>
+    <w:p>
+      <w:pPr>
+        <w:rPr>
+          <w:sz w:val="32"/>
+          <w:szCs w:val="32"/>
+        </w:rPr>
+      </w:pPr>
+    </w:p>
+    <w:p>
+      <w:pPr>
+        <w:rPr>
+          <w:sz w:val="32"/>
+          <w:szCs w:val="32"/>
+        </w:rPr>
+      </w:pPr>
+    </w:p>
+    <w:p>
+      <w:pPr>
+        <w:pStyle w:val="Titre1"/>
+        <w:rPr>
+          <w:sz w:val="36"/>
+          <w:szCs w:val="36"/>
+        </w:rPr>
+      </w:pPr>
+      <w:r>
+        <w:rPr>
+          <w:sz w:val="36"/>
+          <w:szCs w:val="36"/>
+        </w:rPr>
+        <w:lastRenderedPageBreak/>
+        <w:t>Solutions techniques :</w:t>
+      </w:r>
+    </w:p>
+    <w:p/>
+    <w:p>
+      <w:pPr>
+        <w:rPr>
+          <w:sz w:val="32"/>
+          <w:szCs w:val="32"/>
+        </w:rPr>
+      </w:pPr>
+      <w:r>
+        <w:rPr>
+          <w:sz w:val="32"/>
+          <w:szCs w:val="32"/>
+        </w:rPr>
+        <w:t xml:space="preserve">Nous avons fait le choix de réaliser uniquement l’assemblage des composants réalisant les </w:t>
+      </w:r>
+      <w:r>
+        <w:rPr>
+          <w:sz w:val="32"/>
+          <w:szCs w:val="32"/>
+        </w:rPr>
+        <w:t>fonction</w:t>
+      </w:r>
+      <w:r>
+        <w:rPr>
+          <w:sz w:val="32"/>
+          <w:szCs w:val="32"/>
+        </w:rPr>
+        <w:t>s</w:t>
+      </w:r>
+      <w:r>
+        <w:rPr>
+          <w:sz w:val="32"/>
+          <w:szCs w:val="32"/>
+        </w:rPr>
+        <w:t> électronique</w:t>
+      </w:r>
+      <w:r>
+        <w:rPr>
+          <w:sz w:val="32"/>
+          <w:szCs w:val="32"/>
+        </w:rPr>
+        <w:t xml:space="preserve">s nécessaires. Nous allons donc acheter </w:t>
+      </w:r>
+      <w:r>
+        <w:rPr>
+          <w:sz w:val="32"/>
+          <w:szCs w:val="32"/>
+        </w:rPr>
+        <w:t>tous les circuits</w:t>
+      </w:r>
+      <w:r>
+        <w:rPr>
+          <w:sz w:val="32"/>
+          <w:szCs w:val="32"/>
+        </w:rPr>
+        <w:t xml:space="preserve"> imprimés </w:t>
+      </w:r>
+      <w:r>
+        <w:rPr>
+          <w:sz w:val="32"/>
+          <w:szCs w:val="32"/>
+        </w:rPr>
+        <w:t xml:space="preserve">requis </w:t>
+      </w:r>
+      <w:r>
+        <w:rPr>
+          <w:sz w:val="32"/>
+          <w:szCs w:val="32"/>
+        </w:rPr>
+        <w:t>(CAN, pont en H, convertisseur 5 to 3,3 V et 3,3 to 5)</w:t>
+      </w:r>
+      <w:r>
+        <w:rPr>
+          <w:sz w:val="32"/>
+          <w:szCs w:val="32"/>
+        </w:rPr>
+        <w:t>.</w:t>
+      </w:r>
+      <w:r>
+        <w:rPr>
+          <w:sz w:val="32"/>
+          <w:szCs w:val="32"/>
+        </w:rPr>
+        <w:t xml:space="preserve"> Pour des raisons de coût, fiabilité</w:t>
+      </w:r>
+      <w:r>
+        <w:rPr>
+          <w:sz w:val="32"/>
+          <w:szCs w:val="32"/>
+        </w:rPr>
+        <w:t xml:space="preserve"> (protection court-circuit moteurs), gain de place</w:t>
+      </w:r>
+      <w:r>
+        <w:rPr>
+          <w:sz w:val="32"/>
+          <w:szCs w:val="32"/>
+        </w:rPr>
+        <w:t xml:space="preserve"> et simplicité.  Pour la communication avec les CAN nous avons choisis l’I²C du faite de sa simplicité d’utilisation</w:t>
+      </w:r>
+      <w:r>
+        <w:rPr>
+          <w:sz w:val="32"/>
+          <w:szCs w:val="32"/>
+        </w:rPr>
+        <w:t xml:space="preserve"> (</w:t>
+      </w:r>
+      <w:r>
+        <w:rPr>
+          <w:sz w:val="32"/>
+          <w:szCs w:val="32"/>
+        </w:rPr>
+        <w:t>étudié</w:t>
+      </w:r>
+      <w:r>
+        <w:rPr>
+          <w:sz w:val="32"/>
+          <w:szCs w:val="32"/>
+        </w:rPr>
+        <w:t xml:space="preserve"> en </w:t>
+      </w:r>
+      <w:r>
+        <w:rPr>
+          <w:sz w:val="32"/>
+          <w:szCs w:val="32"/>
+        </w:rPr>
+        <w:t>cours</w:t>
+      </w:r>
+      <w:r>
+        <w:rPr>
+          <w:sz w:val="32"/>
+          <w:szCs w:val="32"/>
+        </w:rPr>
+        <w:t>, ports dédiés sur la carte</w:t>
+      </w:r>
+      <w:r>
+        <w:rPr>
+          <w:sz w:val="32"/>
+          <w:szCs w:val="32"/>
+        </w:rPr>
+        <w:t xml:space="preserve">) avec la </w:t>
       </w:r>
       <w:proofErr w:type="spellStart"/>
       <w:r>
         <w:rPr>
-          <w:sz w:val="24"/>
-          <w:szCs w:val="24"/>
-        </w:rPr>
-        <w:t>raspberry</w:t>
+          <w:sz w:val="32"/>
+          <w:szCs w:val="32"/>
+        </w:rPr>
+        <w:t>Raspberry</w:t>
       </w:r>
       <w:proofErr w:type="spellEnd"/>
       <w:r>
         <w:rPr>
-          <w:sz w:val="24"/>
-          <w:szCs w:val="24"/>
-        </w:rPr>
-        <w:t xml:space="preserve"> PI et les capteurs/moteurs afin de communiquer avec ces derniers. A l’instar de la RFID mais par câble.</w:t>
-      </w:r>
-      <w:r>
-        <w:rPr>
-          <w:sz w:val="24"/>
-          <w:szCs w:val="24"/>
-        </w:rPr>
-        <w:t xml:space="preserve"> (alimentation + support de l’information)</w:t>
-      </w:r>
-      <w:r>
-        <w:rPr>
-          <w:sz w:val="24"/>
-          <w:szCs w:val="24"/>
-        </w:rPr>
-        <w:t xml:space="preserve"> </w:t>
-      </w:r>
-    </w:p>
-    <w:p>
-      <w:pPr>
-        <w:pStyle w:val="Paragraphedeliste"/>
-        <w:ind w:left="1065"/>
-        <w:rPr>
-          <w:sz w:val="24"/>
-          <w:szCs w:val="24"/>
-        </w:rPr>
-      </w:pPr>
-      <w:r>
-        <w:rPr>
-          <w:sz w:val="24"/>
-          <w:szCs w:val="24"/>
-        </w:rPr>
-        <w:t>Avantage : une seule liaison qui sert à la fois à l’alimentation et à la communication.</w:t>
-      </w:r>
-    </w:p>
-    <w:p>
-      <w:pPr>
-        <w:pStyle w:val="Paragraphedeliste"/>
-        <w:ind w:left="1065"/>
-        <w:rPr>
-          <w:sz w:val="24"/>
-          <w:szCs w:val="24"/>
-        </w:rPr>
-      </w:pPr>
-      <w:r>
-        <w:rPr>
-          <w:sz w:val="24"/>
-          <w:szCs w:val="24"/>
-        </w:rPr>
-        <w:t>Inconvénient : Compliquer à mettre en œuvre et à gérer.</w:t>
-      </w:r>
-    </w:p>
-    <w:p>
-      <w:pPr>
-        <w:pStyle w:val="Paragraphedeliste"/>
-        <w:ind w:left="1065"/>
-        <w:rPr>
-          <w:sz w:val="24"/>
-          <w:szCs w:val="24"/>
-          <w:u w:val="single"/>
-        </w:rPr>
-      </w:pPr>
-      <w:r>
-        <w:rPr>
-          <w:sz w:val="24"/>
-          <w:szCs w:val="24"/>
-          <w:u w:val="single"/>
-        </w:rPr>
-        <w:t>Non retenue</w:t>
-      </w:r>
-    </w:p>
-    <w:p>
-      <w:pPr>
-        <w:pStyle w:val="Paragraphedeliste"/>
-        <w:numPr>
-          <w:ilvl w:val="0"/>
-          <w:numId w:val="2"/>
-        </w:numPr>
-        <w:rPr>
-          <w:sz w:val="24"/>
-          <w:szCs w:val="24"/>
-        </w:rPr>
-      </w:pPr>
-      <w:r>
-        <w:rPr>
-          <w:sz w:val="24"/>
-          <w:szCs w:val="24"/>
-        </w:rPr>
-        <w:t>Utilisation d’une communication par liaison série utilisant le protocole I²C.</w:t>
-      </w:r>
-    </w:p>
-    <w:p>
-      <w:pPr>
-        <w:pStyle w:val="Paragraphedeliste"/>
-        <w:ind w:left="1065"/>
-        <w:rPr>
-          <w:sz w:val="24"/>
-          <w:szCs w:val="24"/>
-        </w:rPr>
-      </w:pPr>
-      <w:r>
-        <w:rPr>
-          <w:sz w:val="24"/>
-          <w:szCs w:val="24"/>
-        </w:rPr>
-        <w:t>Avantage : Presque tous les capteurs LEGO utilisent de l’I²C et certains exclusivement.</w:t>
-      </w:r>
-    </w:p>
-    <w:p>
-      <w:pPr>
-        <w:pStyle w:val="Paragraphedeliste"/>
-        <w:ind w:left="1065"/>
-        <w:rPr>
-          <w:sz w:val="24"/>
-          <w:szCs w:val="24"/>
-        </w:rPr>
-      </w:pPr>
-      <w:r>
-        <w:rPr>
-          <w:sz w:val="24"/>
-          <w:szCs w:val="24"/>
-        </w:rPr>
-        <w:t>Inconvénient : Utilise deux fils uniquement pour la communication.</w:t>
-      </w:r>
-    </w:p>
-    <w:p>
-      <w:pPr>
-        <w:pStyle w:val="Paragraphedeliste"/>
-        <w:ind w:left="1065"/>
-        <w:rPr>
-          <w:sz w:val="24"/>
-          <w:szCs w:val="24"/>
-          <w:u w:val="single"/>
-        </w:rPr>
-      </w:pPr>
-      <w:r>
-        <w:rPr>
-          <w:sz w:val="24"/>
-          <w:szCs w:val="24"/>
-          <w:u w:val="single"/>
-        </w:rPr>
-        <w:t xml:space="preserve">Retenue pour capteur </w:t>
-      </w:r>
-      <w:proofErr w:type="spellStart"/>
-      <w:proofErr w:type="gramStart"/>
-      <w:r>
-        <w:rPr>
-          <w:sz w:val="24"/>
-          <w:szCs w:val="24"/>
-          <w:u w:val="single"/>
-        </w:rPr>
-        <w:t>a</w:t>
-      </w:r>
-      <w:proofErr w:type="spellEnd"/>
-      <w:proofErr w:type="gramEnd"/>
-      <w:r>
-        <w:rPr>
-          <w:sz w:val="24"/>
-          <w:szCs w:val="24"/>
-          <w:u w:val="single"/>
-        </w:rPr>
-        <w:t xml:space="preserve"> ultrasons</w:t>
-      </w:r>
-    </w:p>
-    <w:p>
-      <w:pPr>
-        <w:pStyle w:val="Paragraphedeliste"/>
-        <w:numPr>
-          <w:ilvl w:val="0"/>
-          <w:numId w:val="2"/>
-        </w:numPr>
-        <w:rPr>
-          <w:sz w:val="24"/>
-          <w:szCs w:val="24"/>
-        </w:rPr>
-      </w:pPr>
-      <w:r>
-        <w:rPr>
-          <w:sz w:val="24"/>
-          <w:szCs w:val="24"/>
-        </w:rPr>
-        <w:t>Utilisation de convertisseurs analogique-numérique.</w:t>
-      </w:r>
-      <w:r>
-        <w:rPr>
-          <w:sz w:val="24"/>
-          <w:szCs w:val="24"/>
-        </w:rPr>
-        <w:t xml:space="preserve"> Solution choisie car tous les capteurs nous renvoient des signaux analogiq</w:t>
-      </w:r>
-      <w:r>
-        <w:rPr>
-          <w:sz w:val="24"/>
-          <w:szCs w:val="24"/>
-        </w:rPr>
-        <w:t xml:space="preserve">ues. Nous en achèterons car la </w:t>
-      </w:r>
-      <w:proofErr w:type="spellStart"/>
-      <w:r>
-        <w:rPr>
-          <w:sz w:val="24"/>
-          <w:szCs w:val="24"/>
-        </w:rPr>
-        <w:t>R</w:t>
-      </w:r>
-      <w:r>
-        <w:rPr>
-          <w:sz w:val="24"/>
-          <w:szCs w:val="24"/>
-        </w:rPr>
-        <w:t>aspberry</w:t>
-      </w:r>
-      <w:proofErr w:type="spellEnd"/>
-      <w:r>
-        <w:rPr>
-          <w:sz w:val="24"/>
-          <w:szCs w:val="24"/>
-        </w:rPr>
-        <w:t xml:space="preserve"> PI n’en a pas d’intégrée.</w:t>
-      </w:r>
-    </w:p>
-    <w:p>
-      <w:pPr>
-        <w:pStyle w:val="Paragraphedeliste"/>
-        <w:ind w:left="1065"/>
-        <w:rPr>
-          <w:sz w:val="24"/>
-          <w:szCs w:val="24"/>
-          <w:u w:val="single"/>
-        </w:rPr>
-      </w:pPr>
-      <w:r>
-        <w:rPr>
-          <w:sz w:val="24"/>
-          <w:szCs w:val="24"/>
-          <w:u w:val="single"/>
-        </w:rPr>
-        <w:t>Retenue pour tous les autres capteurs</w:t>
-      </w:r>
-    </w:p>
-    <w:p>
-      <w:pPr>
-        <w:pStyle w:val="Paragraphedeliste"/>
-        <w:ind w:left="1065"/>
-        <w:rPr>
-          <w:sz w:val="24"/>
-          <w:szCs w:val="24"/>
-        </w:rPr>
-      </w:pPr>
-    </w:p>
-    <w:p>
-      <w:pPr>
-        <w:pStyle w:val="Paragraphedeliste"/>
-        <w:numPr>
-          <w:ilvl w:val="0"/>
-          <w:numId w:val="2"/>
-        </w:numPr>
-        <w:rPr>
-          <w:sz w:val="24"/>
-          <w:szCs w:val="24"/>
-        </w:rPr>
-      </w:pPr>
-      <w:r>
-        <w:rPr>
-          <w:sz w:val="24"/>
-          <w:szCs w:val="24"/>
-        </w:rPr>
-        <w:t xml:space="preserve">Amplification de signal + Pont en H pour envoyer les </w:t>
-      </w:r>
-      <w:proofErr w:type="gramStart"/>
-      <w:r>
-        <w:rPr>
-          <w:sz w:val="24"/>
-          <w:szCs w:val="24"/>
-        </w:rPr>
-        <w:t>instructions(</w:t>
-      </w:r>
-      <w:proofErr w:type="spellStart"/>
-      <w:proofErr w:type="gramEnd"/>
-      <w:r>
-        <w:rPr>
-          <w:sz w:val="24"/>
-          <w:szCs w:val="24"/>
-        </w:rPr>
-        <w:t>ecriture</w:t>
-      </w:r>
-      <w:proofErr w:type="spellEnd"/>
-      <w:r>
-        <w:rPr>
-          <w:sz w:val="24"/>
-          <w:szCs w:val="24"/>
-        </w:rPr>
-        <w:t>)/alimentation</w:t>
-      </w:r>
-    </w:p>
-    <w:p>
-      <w:pPr>
-        <w:pStyle w:val="Paragraphedeliste"/>
-        <w:ind w:left="1065"/>
-        <w:rPr>
-          <w:sz w:val="24"/>
-          <w:szCs w:val="24"/>
-          <w:u w:val="single"/>
-        </w:rPr>
-      </w:pPr>
-      <w:r>
-        <w:rPr>
-          <w:sz w:val="24"/>
-          <w:szCs w:val="24"/>
-          <w:u w:val="single"/>
-        </w:rPr>
-        <w:t>Retenue car solution la plus adaptée et la seule à notre portée</w:t>
-      </w:r>
-    </w:p>
-    <w:p>
-      <w:pPr>
-        <w:pStyle w:val="Paragraphedeliste"/>
-        <w:numPr>
-          <w:ilvl w:val="0"/>
-          <w:numId w:val="2"/>
-        </w:numPr>
-        <w:rPr>
-          <w:sz w:val="24"/>
-          <w:szCs w:val="24"/>
-        </w:rPr>
-      </w:pPr>
-      <w:r>
-        <w:rPr>
-          <w:sz w:val="24"/>
-          <w:szCs w:val="24"/>
-        </w:rPr>
-        <w:t xml:space="preserve">Trigger de </w:t>
-      </w:r>
-      <w:proofErr w:type="spellStart"/>
-      <w:r>
-        <w:rPr>
-          <w:sz w:val="24"/>
-          <w:szCs w:val="24"/>
-        </w:rPr>
-        <w:t>schmidt</w:t>
-      </w:r>
-      <w:proofErr w:type="spellEnd"/>
-      <w:r>
-        <w:rPr>
-          <w:sz w:val="24"/>
-          <w:szCs w:val="24"/>
-        </w:rPr>
-        <w:t xml:space="preserve"> pour la lecture + position</w:t>
-      </w:r>
-    </w:p>
-    <w:p>
-      <w:pPr>
-        <w:pStyle w:val="Paragraphedeliste"/>
-        <w:ind w:left="1065"/>
-        <w:rPr>
-          <w:sz w:val="24"/>
-          <w:szCs w:val="24"/>
-          <w:u w:val="single"/>
-        </w:rPr>
-      </w:pPr>
-      <w:r>
-        <w:rPr>
-          <w:sz w:val="24"/>
-          <w:szCs w:val="24"/>
-          <w:u w:val="single"/>
-        </w:rPr>
-        <w:t>Retenue car solution la plus adaptée et la seule à notre portée</w:t>
-      </w:r>
-    </w:p>
-    <w:p>
-      <w:pPr>
-        <w:pStyle w:val="Paragraphedeliste"/>
-        <w:ind w:left="1065"/>
-        <w:rPr>
-          <w:sz w:val="24"/>
-          <w:szCs w:val="24"/>
-        </w:rPr>
-      </w:pPr>
-    </w:p>
-    <w:p>
-      <w:pPr>
-        <w:rPr>
-          <w:sz w:val="24"/>
-          <w:szCs w:val="24"/>
-        </w:rPr>
-      </w:pPr>
-    </w:p>
-    <w:p>
-      <w:pPr>
-        <w:rPr>
-          <w:sz w:val="24"/>
-          <w:szCs w:val="24"/>
-        </w:rPr>
-      </w:pPr>
-    </w:p>
-    <w:p>
-      <w:pPr>
-        <w:rPr>
-          <w:sz w:val="24"/>
-          <w:szCs w:val="24"/>
-        </w:rPr>
-      </w:pPr>
-      <w:r>
-        <w:rPr>
-          <w:sz w:val="24"/>
-          <w:szCs w:val="24"/>
-        </w:rPr>
+          <w:sz w:val="32"/>
+          <w:szCs w:val="32"/>
+        </w:rPr>
+        <w:t xml:space="preserve"> et sa proximité avec le microcontrôleur</w:t>
+      </w:r>
+      <w:r>
+        <w:rPr>
+          <w:sz w:val="32"/>
+          <w:szCs w:val="32"/>
+        </w:rPr>
+        <w:t>.</w:t>
+      </w:r>
+      <w:r>
+        <w:rPr>
+          <w:sz w:val="32"/>
+          <w:szCs w:val="32"/>
+        </w:rPr>
+        <w:t xml:space="preserve">  </w:t>
+      </w:r>
+    </w:p>
+    <w:p>
+      <w:pPr>
+        <w:rPr>
+          <w:sz w:val="24"/>
+          <w:szCs w:val="24"/>
+        </w:rPr>
+      </w:pPr>
+    </w:p>
+    <w:p>
+      <w:pPr>
+        <w:rPr>
+          <w:sz w:val="24"/>
+          <w:szCs w:val="24"/>
+        </w:rPr>
+      </w:pPr>
+      <w:r>
+        <w:rPr>
+          <w:sz w:val="24"/>
+          <w:szCs w:val="24"/>
+        </w:rPr>
+        <w:br/>
+      </w:r>
+    </w:p>
+    <w:p>
+      <w:pPr>
+        <w:rPr>
+          <w:sz w:val="24"/>
+          <w:szCs w:val="24"/>
+        </w:rPr>
+      </w:pPr>
+    </w:p>
+    <w:p>
+      <w:pPr>
+        <w:rPr>
+          <w:sz w:val="24"/>
+          <w:szCs w:val="24"/>
+        </w:rPr>
+      </w:pPr>
+    </w:p>
+    <w:p>
+      <w:pPr>
+        <w:rPr>
+          <w:sz w:val="24"/>
+          <w:szCs w:val="24"/>
+        </w:rPr>
+      </w:pPr>
+    </w:p>
+    <w:p>
+      <w:pPr>
+        <w:rPr>
+          <w:sz w:val="24"/>
+          <w:szCs w:val="24"/>
+        </w:rPr>
+      </w:pPr>
+    </w:p>
+    <w:p>
+      <w:pPr>
+        <w:rPr>
+          <w:sz w:val="24"/>
+          <w:szCs w:val="24"/>
+        </w:rPr>
+      </w:pPr>
+    </w:p>
+    <w:p>
+      <w:pPr>
+        <w:rPr>
+          <w:sz w:val="24"/>
+          <w:szCs w:val="24"/>
+        </w:rPr>
+      </w:pPr>
+    </w:p>
+    <w:p>
+      <w:pPr>
+        <w:rPr>
+          <w:sz w:val="24"/>
+          <w:szCs w:val="24"/>
+        </w:rPr>
+      </w:pPr>
+    </w:p>
+    <w:p>
+      <w:pPr>
+        <w:rPr>
+          <w:sz w:val="24"/>
+          <w:szCs w:val="24"/>
+        </w:rPr>
+      </w:pPr>
+    </w:p>
+    <w:p>
+      <w:pPr>
+        <w:rPr>
+          <w:sz w:val="24"/>
+          <w:szCs w:val="24"/>
+        </w:rPr>
+      </w:pPr>
+    </w:p>
+    <w:p>
+      <w:pPr>
+        <w:rPr>
+          <w:sz w:val="24"/>
+          <w:szCs w:val="24"/>
+        </w:rPr>
+      </w:pPr>
+    </w:p>
+    <w:p>
+      <w:pPr>
+        <w:rPr>
+          <w:sz w:val="24"/>
+          <w:szCs w:val="24"/>
+        </w:rPr>
+      </w:pPr>
+    </w:p>
+    <w:p>
+      <w:pPr>
+        <w:rPr>
+          <w:sz w:val="24"/>
+          <w:szCs w:val="24"/>
+        </w:rPr>
+      </w:pPr>
+    </w:p>
+    <w:p>
+      <w:pPr>
+        <w:rPr>
+          <w:sz w:val="24"/>
+          <w:szCs w:val="24"/>
+        </w:rPr>
+      </w:pPr>
+    </w:p>
+    <w:p>
+      <w:pPr>
+        <w:pStyle w:val="Titre1"/>
+        <w:rPr>
+          <w:sz w:val="36"/>
+          <w:szCs w:val="36"/>
+        </w:rPr>
+      </w:pPr>
+      <w:bookmarkStart w:id="0" w:name="_GoBack"/>
+      <w:bookmarkEnd w:id="0"/>
+      <w:r>
+        <w:rPr>
+          <w:sz w:val="36"/>
+          <w:szCs w:val="36"/>
+        </w:rPr>
+        <w:lastRenderedPageBreak/>
         <w:t>Synoptique MOTEUR</w:t>
       </w:r>
     </w:p>
@@ -2824,23 +2824,86 @@
           <w:szCs w:val="24"/>
         </w:rPr>
       </w:pPr>
+    </w:p>
+    <w:p>
+      <w:pPr>
+        <w:rPr>
+          <w:sz w:val="24"/>
+          <w:szCs w:val="24"/>
+        </w:rPr>
+      </w:pPr>
+    </w:p>
+    <w:p>
+      <w:pPr>
+        <w:rPr>
+          <w:sz w:val="24"/>
+          <w:szCs w:val="24"/>
+        </w:rPr>
+      </w:pPr>
+    </w:p>
+    <w:p>
+      <w:pPr>
+        <w:rPr>
+          <w:sz w:val="24"/>
+          <w:szCs w:val="24"/>
+        </w:rPr>
+      </w:pPr>
+    </w:p>
+    <w:p>
+      <w:pPr>
+        <w:rPr>
+          <w:sz w:val="24"/>
+          <w:szCs w:val="24"/>
+        </w:rPr>
+      </w:pPr>
+    </w:p>
+    <w:p>
+      <w:pPr>
+        <w:pStyle w:val="Titre1"/>
+        <w:rPr>
+          <w:sz w:val="40"/>
+          <w:szCs w:val="40"/>
+        </w:rPr>
+      </w:pPr>
+      <w:r>
+        <w:rPr>
+          <w:sz w:val="40"/>
+          <w:szCs w:val="40"/>
+        </w:rPr>
+        <w:lastRenderedPageBreak/>
+        <w:t>Synoptique capteurs</w:t>
+      </w:r>
+      <w:r>
+        <w:rPr>
+          <w:sz w:val="40"/>
+          <w:szCs w:val="40"/>
+        </w:rPr>
+        <w:t xml:space="preserve"> </w:t>
+      </w:r>
+      <w:r>
+        <w:rPr>
+          <w:sz w:val="40"/>
+          <w:szCs w:val="40"/>
+        </w:rPr>
+        <w:t xml:space="preserve">: </w:t>
+      </w:r>
+    </w:p>
+    <w:p>
       <w:r>
         <w:rPr>
           <w:noProof/>
-          <w:sz w:val="24"/>
-          <w:szCs w:val="24"/>
           <w:lang w:eastAsia="fr-FR"/>
         </w:rPr>
         <mc:AlternateContent>
           <mc:Choice Requires="wps">
             <w:drawing>
-              <wp:anchor distT="0" distB="0" distL="114300" distR="114300" simplePos="0" relativeHeight="251691008" behindDoc="0" locked="0" layoutInCell="1" allowOverlap="1" wp14:anchorId="46FF5B3C" wp14:editId="4D5BF805">
+              <wp:anchor distT="0" distB="0" distL="114300" distR="114300" simplePos="0" relativeHeight="251691008" behindDoc="0" locked="0" layoutInCell="1" allowOverlap="1" wp14:anchorId="4EDAAB8A" wp14:editId="35F3B762">
                 <wp:simplePos x="0" y="0"/>
                 <wp:positionH relativeFrom="column">
-                  <wp:posOffset>2005330</wp:posOffset>
+                  <wp:posOffset>2099945</wp:posOffset>
                 </wp:positionH>
                 <wp:positionV relativeFrom="paragraph">
-                  <wp:posOffset>302260</wp:posOffset>
+                  <wp:posOffset>276860</wp:posOffset>
                 </wp:positionV>
                 <wp:extent cx="1323975" cy="666750"/>
                 <wp:effectExtent l="0" t="0" r="28575" b="19050"/>
@@ -2901,7 +2964,7 @@
           </mc:Choice>
           <mc:Fallback>
             <w:pict>
-              <v:shape id="_x0000_s1038" type="#_x0000_t202" style="position:absolute;margin-left:157.9pt;margin-top:23.8pt;width:104.25pt;height:52.5pt;z-index:251691008;visibility:visible;mso-wrap-style:square;mso-width-percent:0;mso-height-percent:0;mso-wrap-distance-left:9pt;mso-wrap-distance-top:0;mso-wrap-distance-right:9pt;mso-wrap-distance-bottom:0;mso-position-horizontal:absolute;mso-position-horizontal-relative:text;mso-position-vertical:absolute;mso-position-vertical-relative:text;mso-width-percent:0;mso-height-percent:0;mso-width-relative:margin;mso-height-relative:margin;v-text-anchor:top" o:gfxdata="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">
+              <v:shape id="_x0000_s1038" type="#_x0000_t202" style="position:absolute;margin-left:165.35pt;margin-top:21.8pt;width:104.25pt;height:52.5pt;z-index:251691008;visibility:visible;mso-wrap-style:square;mso-width-percent:0;mso-height-percent:0;mso-wrap-distance-left:9pt;mso-wrap-distance-top:0;mso-wrap-distance-right:9pt;mso-wrap-distance-bottom:0;mso-position-horizontal:absolute;mso-position-horizontal-relative:text;mso-position-vertical:absolute;mso-position-vertical-relative:text;mso-width-percent:0;mso-height-percent:0;mso-width-relative:margin;mso-height-relative:margin;v-text-anchor:top" o:gfxdata="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">
                 <v:textbox>
                   <w:txbxContent>
                     <w:p>
@@ -2916,27 +2979,6 @@
           </mc:Fallback>
         </mc:AlternateContent>
       </w:r>
-      <w:r>
-        <w:rPr>
-          <w:sz w:val="24"/>
-          <w:szCs w:val="24"/>
-        </w:rPr>
-        <w:t>Synoptique capteurs</w:t>
-      </w:r>
-      <w:r>
-        <w:rPr>
-          <w:sz w:val="24"/>
-          <w:szCs w:val="24"/>
-        </w:rPr>
-        <w:t xml:space="preserve"> </w:t>
-      </w:r>
-      <w:r>
-        <w:rPr>
-          <w:sz w:val="24"/>
-          <w:szCs w:val="24"/>
-        </w:rPr>
-        <w:t xml:space="preserve">: </w:t>
-      </w:r>
     </w:p>
     <w:p>
       <w:pPr>
@@ -2955,7 +2997,7 @@
         <mc:AlternateContent>
           <mc:Choice Requires="wps">
             <w:drawing>
-              <wp:anchor distT="0" distB="0" distL="114300" distR="114300" simplePos="0" relativeHeight="251676672" behindDoc="0" locked="0" layoutInCell="1" allowOverlap="1" wp14:anchorId="627E201E" wp14:editId="1BA2F79E">
+              <wp:anchor distT="0" distB="0" distL="114300" distR="114300" simplePos="0" relativeHeight="251676672" behindDoc="0" locked="0" layoutInCell="1" allowOverlap="1" wp14:anchorId="13696A38" wp14:editId="4E1CAB21">
                 <wp:simplePos x="0" y="0"/>
                 <wp:positionH relativeFrom="column">
                   <wp:posOffset>3862705</wp:posOffset>
@@ -3023,7 +3065,7 @@
           </mc:Choice>
           <mc:Fallback>
             <w:pict>
-              <v:roundrect id="Rectangle à coins arrondis 22" o:spid="_x0000_s1039" style="position:absolute;margin-left:304.15pt;margin-top:17.15pt;width:133.5pt;height:90pt;z-index:251676672;visibility:visible;mso-wrap-style:square;mso-wrap-distance-left:9pt;mso-wrap-distance-top:0;mso-wrap-distance-right:9pt;mso-wrap-distance-bottom:0;mso-position-horizontal:absolute;mso-position-horizontal-relative:text;mso-position-vertical:absolute;mso-position-vertical-relative:text;v-text-anchor:middle" arcsize="10923f" o:gfxdata="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" fillcolor="#4f81bd [3204]" strokecolor="#243f60 [1604]" strokeweight="2pt">
+              <v:roundrect id="Rectangle à coins arrondis 22" o:spid="_x0000_s1039" style="position:absolute;margin-left:304.15pt;margin-top:17.15pt;width:133.5pt;height:90pt;z-index:251676672;visibility:visible;mso-wrap-style:square;mso-wrap-distance-left:9pt;mso-wrap-distance-top:0;mso-wrap-distance-right:9pt;mso-wrap-distance-bottom:0;mso-position-horizontal:absolute;mso-position-horizontal-relative:text;mso-position-vertical:absolute;mso-position-vertical-relative:text;v-text-anchor:middle" arcsize="10923f" o:gfxdata="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" fillcolor="#4f81bd [3204]" strokecolor="#243f60 [1604]" strokeweight="2pt">
                 <v:textbox>
                   <w:txbxContent>
                     <w:p>
@@ -3051,7 +3093,7 @@
         <mc:AlternateContent>
           <mc:Choice Requires="wps">
             <w:drawing>
-              <wp:anchor distT="0" distB="0" distL="114300" distR="114300" simplePos="0" relativeHeight="251662336" behindDoc="0" locked="0" layoutInCell="1" allowOverlap="1" wp14:anchorId="63247334" wp14:editId="08648775">
+              <wp:anchor distT="0" distB="0" distL="114300" distR="114300" simplePos="0" relativeHeight="251662336" behindDoc="0" locked="0" layoutInCell="1" allowOverlap="1" wp14:anchorId="3CDDE116" wp14:editId="2710E980">
                 <wp:simplePos x="0" y="0"/>
                 <wp:positionH relativeFrom="column">
                   <wp:posOffset>-109220</wp:posOffset>
@@ -3124,7 +3166,7 @@
           </mc:Choice>
           <mc:Fallback>
             <w:pict>
-              <v:roundrect id="Rectangle à coins arrondis 38" o:spid="_x0000_s1040" style="position:absolute;margin-left:-8.6pt;margin-top:10.4pt;width:133.5pt;height:90pt;z-index:251662336;visibility:visible;mso-wrap-style:square;mso-wrap-distance-left:9pt;mso-wrap-distance-top:0;mso-wrap-distance-right:9pt;mso-wrap-distance-bottom:0;mso-position-horizontal:absolute;mso-position-horizontal-relative:text;mso-position-vertical:absolute;mso-position-vertical-relative:text;v-text-anchor:middle" arcsize="10923f" o:gfxdata="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" fillcolor="#4f81bd [3204]" strokecolor="#243f60 [1604]" strokeweight="2pt">
+              <v:roundrect id="Rectangle à coins arrondis 38" o:spid="_x0000_s1040" style="position:absolute;margin-left:-8.6pt;margin-top:10.4pt;width:133.5pt;height:90pt;z-index:251662336;visibility:visible;mso-wrap-style:square;mso-wrap-distance-left:9pt;mso-wrap-distance-top:0;mso-wrap-distance-right:9pt;mso-wrap-distance-bottom:0;mso-position-horizontal:absolute;mso-position-horizontal-relative:text;mso-position-vertical:absolute;mso-position-vertical-relative:text;v-text-anchor:middle" arcsize="10923f" o:gfxdata="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" fillcolor="#4f81bd [3204]" strokecolor="#243f60 [1604]" strokeweight="2pt">
                 <v:textbox>
                   <w:txbxContent>
                     <w:p>
@@ -3462,13 +3504,7 @@
                         <w:txbxContent>
                           <w:p>
                             <w:r>
-                              <w:t>Signal d’</w:t>
-                            </w:r>
-                            <w:r>
-                              <w:t>alimentation à 5</w:t>
-                            </w:r>
-                            <w:r>
-                              <w:t>V</w:t>
+                              <w:t>Signal d’alimentation à 5V</w:t>
                             </w:r>
                           </w:p>
                         </w:txbxContent>
@@ -3490,18 +3526,12 @@
           </mc:Choice>
           <mc:Fallback>
             <w:pict>
-              <v:shape id="_x0000_s1041" type="#_x0000_t202" style="position:absolute;margin-left:376.9pt;margin-top:9.75pt;width:104.25pt;height:39pt;z-index:251693056;visibility:visible;mso-wrap-style:square;mso-width-percent:0;mso-height-percent:0;mso-wrap-distance-left:9pt;mso-wrap-distance-top:0;mso-wrap-distance-right:9pt;mso-wrap-distance-bottom:0;mso-position-horizontal:absolute;mso-position-horizontal-relative:text;mso-position-vertical:absolute;mso-position-vertical-relative:text;mso-width-percent:0;mso-height-percent:0;mso-width-relative:margin;mso-height-relative:margin;v-text-anchor:top" o:gfxdata="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">
+              <v:shape id="_x0000_s1041" type="#_x0000_t202" style="position:absolute;margin-left:376.9pt;margin-top:9.75pt;width:104.25pt;height:39pt;z-index:251693056;visibility:visible;mso-wrap-style:square;mso-width-percent:0;mso-height-percent:0;mso-wrap-distance-left:9pt;mso-wrap-distance-top:0;mso-wrap-distance-right:9pt;mso-wrap-distance-bottom:0;mso-position-horizontal:absolute;mso-position-horizontal-relative:text;mso-position-vertical:absolute;mso-position-vertical-relative:text;mso-width-percent:0;mso-height-percent:0;mso-width-relative:margin;mso-height-relative:margin;v-text-anchor:top" o:gfxdata="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">
                 <v:textbox>
                   <w:txbxContent>
                     <w:p>
                       <w:r>
-                        <w:t>Signal d’</w:t>
-                      </w:r>
-                      <w:r>
-                        <w:t>alimentation à 5</w:t>
-                      </w:r>
-                      <w:r>
-                        <w:t>V</w:t>
+                        <w:t>Signal d’alimentation à 5V</w:t>
                       </w:r>
                     </w:p>
                   </w:txbxContent>
@@ -3551,10 +3581,10 @@
                   <wp:posOffset>1005205</wp:posOffset>
                 </wp:positionH>
                 <wp:positionV relativeFrom="paragraph">
-                  <wp:posOffset>110490</wp:posOffset>
+                  <wp:posOffset>102871</wp:posOffset>
                 </wp:positionV>
-                <wp:extent cx="819150" cy="676275"/>
-                <wp:effectExtent l="0" t="0" r="19050" b="28575"/>
+                <wp:extent cx="819150" cy="838200"/>
+                <wp:effectExtent l="0" t="0" r="19050" b="19050"/>
                 <wp:wrapNone/>
                 <wp:docPr id="57" name="Zone de texte 2"/>
                 <wp:cNvGraphicFramePr>
@@ -3569,7 +3599,7 @@
                       <wps:spPr bwMode="auto">
                         <a:xfrm>
                           <a:off x="0" y="0"/>
-                          <a:ext cx="819150" cy="676275"/>
+                          <a:ext cx="819150" cy="838200"/>
                         </a:xfrm>
                         <a:prstGeom prst="rect">
                           <a:avLst/>
@@ -3589,6 +3619,9 @@
                       <wps:txbx>
                         <w:txbxContent>
                           <w:p>
+                            <w:pPr>
+                              <w:jc w:val="center"/>
+                            </w:pPr>
                             <w:r>
                               <w:t xml:space="preserve">Signal </w:t>
                             </w:r>
@@ -3602,6 +3635,10 @@
                             <w:r>
                               <w:br/>
                               <w:t>numérisé</w:t>
+                            </w:r>
+                            <w:r>
+                              <w:br/>
+                              <w:t>(I²C)</w:t>
                             </w:r>
                           </w:p>
                           <w:p/>
@@ -3624,10 +3661,13 @@
           </mc:Choice>
           <mc:Fallback>
             <w:pict>
-              <v:shape id="_x0000_s1042" type="#_x0000_t202" style="position:absolute;margin-left:79.15pt;margin-top:8.7pt;width:64.5pt;height:53.25pt;z-index:251699200;visibility:visible;mso-wrap-style:square;mso-width-percent:0;mso-height-percent:0;mso-wrap-distance-left:9pt;mso-wrap-distance-top:0;mso-wrap-distance-right:9pt;mso-wrap-distance-bottom:0;mso-position-horizontal:absolute;mso-position-horizontal-relative:text;mso-position-vertical:absolute;mso-position-vertical-relative:text;mso-width-percent:0;mso-height-percent:0;mso-width-relative:margin;mso-height-relative:margin;v-text-anchor:top" o:gfxdata="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">
+              <v:shape id="_x0000_s1042" type="#_x0000_t202" style="position:absolute;margin-left:79.15pt;margin-top:8.1pt;width:64.5pt;height:66pt;z-index:251699200;visibility:visible;mso-wrap-style:square;mso-width-percent:0;mso-height-percent:0;mso-wrap-distance-left:9pt;mso-wrap-distance-top:0;mso-wrap-distance-right:9pt;mso-wrap-distance-bottom:0;mso-position-horizontal:absolute;mso-position-horizontal-relative:text;mso-position-vertical:absolute;mso-position-vertical-relative:text;mso-width-percent:0;mso-height-percent:0;mso-width-relative:margin;mso-height-relative:margin;v-text-anchor:top" o:gfxdata="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">
                 <v:textbox>
                   <w:txbxContent>
                     <w:p>
+                      <w:pPr>
+                        <w:jc w:val="center"/>
+                      </w:pPr>
                       <w:r>
                         <w:t xml:space="preserve">Signal </w:t>
                       </w:r>
@@ -3641,6 +3681,10 @@
                       <w:r>
                         <w:br/>
                         <w:t>numérisé</w:t>
+                      </w:r>
+                      <w:r>
+                        <w:br/>
+                        <w:t>(I²C)</w:t>
                       </w:r>
                     </w:p>
                     <w:p/>
@@ -3729,7 +3773,7 @@
           </mc:Choice>
           <mc:Fallback>
             <w:pict>
-              <v:roundrect id="Rectangle à coins arrondis 46" o:spid="_x0000_s1043" style="position:absolute;margin-left:300.4pt;margin-top:.2pt;width:133.5pt;height:90pt;z-index:251672576;visibility:visible;mso-wrap-style:square;mso-wrap-distance-left:9pt;mso-wrap-distance-top:0;mso-wrap-distance-right:9pt;mso-wrap-distance-bottom:0;mso-position-horizontal:absolute;mso-position-horizontal-relative:text;mso-position-vertical:absolute;mso-position-vertical-relative:text;v-text-anchor:middle" arcsize="10923f" o:gfxdata="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" fillcolor="#4f81bd [3204]" strokecolor="#243f60 [1604]" strokeweight="2pt">
+              <v:roundrect id="Rectangle à coins arrondis 46" o:spid="_x0000_s1043" style="position:absolute;margin-left:300.4pt;margin-top:.2pt;width:133.5pt;height:90pt;z-index:251672576;visibility:visible;mso-wrap-style:square;mso-wrap-distance-left:9pt;mso-wrap-distance-top:0;mso-wrap-distance-right:9pt;mso-wrap-distance-bottom:0;mso-position-horizontal:absolute;mso-position-horizontal-relative:text;mso-position-vertical:absolute;mso-position-vertical-relative:text;v-text-anchor:middle" arcsize="10923f" o:gfxdata="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" fillcolor="#4f81bd [3204]" strokecolor="#243f60 [1604]" strokeweight="2pt">
                 <v:textbox>
                   <w:txbxContent>
                     <w:p>
@@ -3834,13 +3878,7 @@
                         <w:txbxContent>
                           <w:p>
                             <w:r>
-                              <w:t xml:space="preserve">Signal </w:t>
-                            </w:r>
-                            <w:r>
-                              <w:t>de réponse à 3.3</w:t>
-                            </w:r>
-                            <w:r>
-                              <w:t>V</w:t>
+                              <w:t>Signal de réponse à 3.3V</w:t>
                             </w:r>
                           </w:p>
                           <w:p/>
@@ -3863,18 +3901,12 @@
           </mc:Choice>
           <mc:Fallback>
             <w:pict>
-              <v:shape id="_x0000_s1044" type="#_x0000_t202" style="position:absolute;margin-left:165.4pt;margin-top:103.8pt;width:104.25pt;height:34.5pt;z-index:251697152;visibility:visible;mso-wrap-style:square;mso-width-percent:0;mso-height-percent:0;mso-wrap-distance-left:9pt;mso-wrap-distance-top:0;mso-wrap-distance-right:9pt;mso-wrap-distance-bottom:0;mso-position-horizontal:absolute;mso-position-horizontal-relative:text;mso-position-vertical:absolute;mso-position-vertical-relative:text;mso-width-percent:0;mso-height-percent:0;mso-width-relative:margin;mso-height-relative:margin;v-text-anchor:top" o:gfxdata="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">
+              <v:shape id="_x0000_s1044" type="#_x0000_t202" style="position:absolute;margin-left:165.4pt;margin-top:103.8pt;width:104.25pt;height:34.5pt;z-index:251697152;visibility:visible;mso-wrap-style:square;mso-width-percent:0;mso-height-percent:0;mso-wrap-distance-left:9pt;mso-wrap-distance-top:0;mso-wrap-distance-right:9pt;mso-wrap-distance-bottom:0;mso-position-horizontal:absolute;mso-position-horizontal-relative:text;mso-position-vertical:absolute;mso-position-vertical-relative:text;mso-width-percent:0;mso-height-percent:0;mso-width-relative:margin;mso-height-relative:margin;v-text-anchor:top" o:gfxdata="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">
                 <v:textbox>
                   <w:txbxContent>
                     <w:p>
                       <w:r>
-                        <w:t xml:space="preserve">Signal </w:t>
-                      </w:r>
-                      <w:r>
-                        <w:t>de réponse à 3.3</w:t>
-                      </w:r>
-                      <w:r>
-                        <w:t>V</w:t>
+                        <w:t>Signal de réponse à 3.3V</w:t>
                       </w:r>
                     </w:p>
                     <w:p/>
@@ -3940,10 +3972,7 @@
                         <w:txbxContent>
                           <w:p>
                             <w:r>
-                              <w:t xml:space="preserve">Signal </w:t>
-                            </w:r>
-                            <w:r>
-                              <w:t>de réponse à 5V</w:t>
+                              <w:t>Signal de réponse à 5V</w:t>
                             </w:r>
                           </w:p>
                         </w:txbxContent>
@@ -3965,15 +3994,12 @@
           </mc:Choice>
           <mc:Fallback>
             <w:pict>
-              <v:shape id="_x0000_s1045" type="#_x0000_t202" style="position:absolute;margin-left:386.65pt;margin-top:22.8pt;width:104.25pt;height:38.25pt;z-index:251695104;visibility:visible;mso-wrap-style:square;mso-width-percent:0;mso-height-percent:0;mso-wrap-distance-left:9pt;mso-wrap-distance-top:0;mso-wrap-distance-right:9pt;mso-wrap-distance-bottom:0;mso-position-horizontal:absolute;mso-position-horizontal-relative:text;mso-position-vertical:absolute;mso-position-vertical-relative:text;mso-width-percent:0;mso-height-percent:0;mso-width-relative:margin;mso-height-relative:margin;v-text-anchor:top" o:gfxdata="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">
+              <v:shape id="_x0000_s1045" type="#_x0000_t202" style="position:absolute;margin-left:386.65pt;margin-top:22.8pt;width:104.25pt;height:38.25pt;z-index:251695104;visibility:visible;mso-wrap-style:square;mso-width-percent:0;mso-height-percent:0;mso-wrap-distance-left:9pt;mso-wrap-distance-top:0;mso-wrap-distance-right:9pt;mso-wrap-distance-bottom:0;mso-position-horizontal:absolute;mso-position-horizontal-relative:text;mso-position-vertical:absolute;mso-position-vertical-relative:text;mso-width-percent:0;mso-height-percent:0;mso-width-relative:margin;mso-height-relative:margin;v-text-anchor:top" o:gfxdata="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">
                 <v:textbox>
                   <w:txbxContent>
                     <w:p>
                       <w:r>
-                        <w:t xml:space="preserve">Signal </w:t>
-                      </w:r>
-                      <w:r>
-                        <w:t>de réponse à 5V</w:t>
+                        <w:t>Signal de réponse à 5V</w:t>
                       </w:r>
                     </w:p>
                   </w:txbxContent>
@@ -4183,19 +4209,7 @@
                               <w:jc w:val="center"/>
                             </w:pPr>
                             <w:r>
-                              <w:t xml:space="preserve">Bloc </w:t>
-                            </w:r>
-                            <w:r>
-                              <w:t>5</w:t>
-                            </w:r>
-                            <w:r>
-                              <w:t>V</w:t>
-                            </w:r>
-                            <w:r>
-                              <w:t xml:space="preserve"> vers 3.3</w:t>
-                            </w:r>
-                            <w:r>
-                              <w:t>V</w:t>
+                              <w:t>Bloc 5V vers 3.3V</w:t>
                             </w:r>
                           </w:p>
                         </w:txbxContent>
@@ -4214,7 +4228,7 @@
           </mc:Choice>
           <mc:Fallback>
             <w:pict>
-              <v:roundrect id="Rectangle à coins arrondis 49" o:spid="_x0000_s1046" style="position:absolute;margin-left:300.4pt;margin-top:105.25pt;width:133.5pt;height:90pt;z-index:251682816;visibility:visible;mso-wrap-style:square;mso-wrap-distance-left:9pt;mso-wrap-distance-top:0;mso-wrap-distance-right:9pt;mso-wrap-distance-bottom:0;mso-position-horizontal:absolute;mso-position-horizontal-relative:text;mso-position-vertical:absolute;mso-position-vertical-relative:text;v-text-anchor:middle" arcsize="10923f" o:gfxdata="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" fillcolor="#4f81bd [3204]" strokecolor="#243f60 [1604]" strokeweight="2pt">
+              <v:roundrect id="Rectangle à coins arrondis 49" o:spid="_x0000_s1046" style="position:absolute;margin-left:300.4pt;margin-top:105.25pt;width:133.5pt;height:90pt;z-index:251682816;visibility:visible;mso-wrap-style:square;mso-wrap-distance-left:9pt;mso-wrap-distance-top:0;mso-wrap-distance-right:9pt;mso-wrap-distance-bottom:0;mso-position-horizontal:absolute;mso-position-horizontal-relative:text;mso-position-vertical:absolute;mso-position-vertical-relative:text;v-text-anchor:middle" arcsize="10923f" o:gfxdata="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" fillcolor="#4f81bd [3204]" strokecolor="#243f60 [1604]" strokeweight="2pt">
                 <v:textbox>
                   <w:txbxContent>
                     <w:p>
@@ -4222,19 +4236,7 @@
                         <w:jc w:val="center"/>
                       </w:pPr>
                       <w:r>
-                        <w:t xml:space="preserve">Bloc </w:t>
-                      </w:r>
-                      <w:r>
-                        <w:t>5</w:t>
-                      </w:r>
-                      <w:r>
-                        <w:t>V</w:t>
-                      </w:r>
-                      <w:r>
-                        <w:t xml:space="preserve"> vers 3.3</w:t>
-                      </w:r>
-                      <w:r>
-                        <w:t>V</w:t>
+                        <w:t>Bloc 5V vers 3.3V</w:t>
                       </w:r>
                     </w:p>
                   </w:txbxContent>
@@ -4322,7 +4324,7 @@
           </mc:Choice>
           <mc:Fallback>
             <w:pict>
-              <v:roundrect id="Rectangle à coins arrondis 47" o:spid="_x0000_s1047" style="position:absolute;margin-left:3.4pt;margin-top:105.05pt;width:133.5pt;height:90pt;z-index:251680768;visibility:visible;mso-wrap-style:square;mso-wrap-distance-left:9pt;mso-wrap-distance-top:0;mso-wrap-distance-right:9pt;mso-wrap-distance-bottom:0;mso-position-horizontal:absolute;mso-position-horizontal-relative:text;mso-position-vertical:absolute;mso-position-vertical-relative:text;v-text-anchor:middle" arcsize="10923f" o:gfxdata="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" fillcolor="#4f81bd [3204]" strokecolor="#243f60 [1604]" strokeweight="2pt">
+              <v:roundrect id="Rectangle à coins arrondis 47" o:spid="_x0000_s1047" style="position:absolute;margin-left:3.4pt;margin-top:105.05pt;width:133.5pt;height:90pt;z-index:251680768;visibility:visible;mso-wrap-style:square;mso-wrap-distance-left:9pt;mso-wrap-distance-top:0;mso-wrap-distance-right:9pt;mso-wrap-distance-bottom:0;mso-position-horizontal:absolute;mso-position-horizontal-relative:text;mso-position-vertical:absolute;mso-position-vertical-relative:text;v-text-anchor:middle" arcsize="10923f" o:gfxdata="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" fillcolor="#4f81bd [3204]" strokecolor="#243f60 [1604]" strokeweight="2pt">
                 <v:textbox>
                   <w:txbxContent>
                     <w:p>
@@ -4342,6 +4344,7 @@
       </w:r>
     </w:p>
     <w:sectPr>
+      <w:footerReference w:type="default" r:id="rId12"/>
       <w:pgSz w:w="11906" w:h="16838"/>
       <w:pgMar w:top="1417" w:right="1417" w:bottom="1417" w:left="1417" w:header="708" w:footer="708" w:gutter="0"/>
       <w:cols w:space="708"/>
@@ -4349,6 +4352,179 @@
     </w:sectPr>
   </w:body>
 </w:document>
+</file>
+
+<file path=word/endnotes.xml><?xml version="1.0" encoding="utf-8"?>
+<w:endnotes xmlns:wpc="http://schemas.microsoft.com/office/word/2010/wordprocessingCanvas" xmlns:mc="http://schemas.openxmlformats.org/markup-compatibility/2006" xmlns:o="urn:schemas-microsoft-com:office:office" xmlns:r="http://schemas.openxmlformats.org/officeDocument/2006/relationships" xmlns:m="http://schemas.openxmlformats.org/officeDocument/2006/math" xmlns:v="urn:schemas-microsoft-com:vml" xmlns:wp14="http://schemas.microsoft.com/office/word/2010/wordprocessingDrawing" xmlns:wp="http://schemas.openxmlformats.org/drawingml/2006/wordprocessingDrawing" xmlns:w10="urn:schemas-microsoft-com:office:word" xmlns:w="http://schemas.openxmlformats.org/wordprocessingml/2006/main" xmlns:w14="http://schemas.microsoft.com/office/word/2010/wordml" xmlns:wpg="http://schemas.microsoft.com/office/word/2010/wordprocessingGroup" xmlns:wpi="http://schemas.microsoft.com/office/word/2010/wordprocessingInk" xmlns:wne="http://schemas.microsoft.com/office/word/2006/wordml" xmlns:wps="http://schemas.microsoft.com/office/word/2010/wordprocessingShape" mc:Ignorable="w14 wp14">
+  <w:endnote w:type="separator" w:id="-1">
+    <w:p>
+      <w:pPr>
+        <w:spacing w:after="0" w:line="240" w:lineRule="auto"/>
+      </w:pPr>
+      <w:r>
+        <w:separator/>
+      </w:r>
+    </w:p>
+  </w:endnote>
+  <w:endnote w:type="continuationSeparator" w:id="0">
+    <w:p>
+      <w:pPr>
+        <w:spacing w:after="0" w:line="240" w:lineRule="auto"/>
+      </w:pPr>
+      <w:r>
+        <w:continuationSeparator/>
+      </w:r>
+    </w:p>
+  </w:endnote>
+</w:endnotes>
+</file>
+
+<file path=word/footer1.xml><?xml version="1.0" encoding="utf-8"?>
+<w:ftr xmlns:wpc="http://schemas.microsoft.com/office/word/2010/wordprocessingCanvas" xmlns:mc="http://schemas.openxmlformats.org/markup-compatibility/2006" xmlns:o="urn:schemas-microsoft-com:office:office" xmlns:r="http://schemas.openxmlformats.org/officeDocument/2006/relationships" xmlns:m="http://schemas.openxmlformats.org/officeDocument/2006/math" xmlns:v="urn:schemas-microsoft-com:vml" xmlns:wp14="http://schemas.microsoft.com/office/word/2010/wordprocessingDrawing" xmlns:wp="http://schemas.openxmlformats.org/drawingml/2006/wordprocessingDrawing" xmlns:w10="urn:schemas-microsoft-com:office:word" xmlns:w="http://schemas.openxmlformats.org/wordprocessingml/2006/main" xmlns:w14="http://schemas.microsoft.com/office/word/2010/wordml" xmlns:wpg="http://schemas.microsoft.com/office/word/2010/wordprocessingGroup" xmlns:wpi="http://schemas.microsoft.com/office/word/2010/wordprocessingInk" xmlns:wne="http://schemas.microsoft.com/office/word/2006/wordml" xmlns:wps="http://schemas.microsoft.com/office/word/2010/wordprocessingShape" mc:Ignorable="w14 wp14">
+  <w:tbl>
+    <w:tblPr>
+      <w:tblW w:w="5000" w:type="pct"/>
+      <w:tblBorders>
+        <w:top w:val="single" w:sz="18" w:space="0" w:color="808080" w:themeColor="background1" w:themeShade="80"/>
+        <w:insideV w:val="single" w:sz="18" w:space="0" w:color="808080" w:themeColor="background1" w:themeShade="80"/>
+      </w:tblBorders>
+      <w:tblLook w:val="04A0" w:firstRow="1" w:lastRow="0" w:firstColumn="1" w:lastColumn="0" w:noHBand="0" w:noVBand="1"/>
+    </w:tblPr>
+    <w:tblGrid>
+      <w:gridCol w:w="963"/>
+      <w:gridCol w:w="8325"/>
+    </w:tblGrid>
+    <w:tr>
+      <w:tc>
+        <w:tcPr>
+          <w:tcW w:w="918" w:type="dxa"/>
+        </w:tcPr>
+        <w:p>
+          <w:pPr>
+            <w:pStyle w:val="Pieddepage"/>
+            <w:jc w:val="right"/>
+            <w:rPr>
+              <w:b/>
+              <w:bCs/>
+              <w:color w:val="4F81BD" w:themeColor="accent1"/>
+              <w:sz w:val="32"/>
+              <w:szCs w:val="32"/>
+              <w14:numForm w14:val="oldStyle"/>
+            </w:rPr>
+          </w:pPr>
+          <w:r>
+            <w:rPr>
+              <w:szCs w:val="21"/>
+              <w14:shadow w14:blurRad="50800" w14:dist="38100" w14:dir="2700000" w14:sx="100000" w14:sy="100000" w14:kx="0" w14:ky="0" w14:algn="tl">
+                <w14:srgbClr w14:val="000000">
+                  <w14:alpha w14:val="60000"/>
+                </w14:srgbClr>
+              </w14:shadow>
+              <w14:numForm w14:val="oldStyle"/>
+            </w:rPr>
+            <w:fldChar w:fldCharType="begin"/>
+          </w:r>
+          <w:r>
+            <w:rPr>
+              <w14:shadow w14:blurRad="50800" w14:dist="38100" w14:dir="2700000" w14:sx="100000" w14:sy="100000" w14:kx="0" w14:ky="0" w14:algn="tl">
+                <w14:srgbClr w14:val="000000">
+                  <w14:alpha w14:val="60000"/>
+                </w14:srgbClr>
+              </w14:shadow>
+              <w14:numForm w14:val="oldStyle"/>
+            </w:rPr>
+            <w:instrText>PAGE   \* MERGEFORMAT</w:instrText>
+          </w:r>
+          <w:r>
+            <w:rPr>
+              <w:szCs w:val="21"/>
+              <w14:shadow w14:blurRad="50800" w14:dist="38100" w14:dir="2700000" w14:sx="100000" w14:sy="100000" w14:kx="0" w14:ky="0" w14:algn="tl">
+                <w14:srgbClr w14:val="000000">
+                  <w14:alpha w14:val="60000"/>
+                </w14:srgbClr>
+              </w14:shadow>
+              <w14:numForm w14:val="oldStyle"/>
+            </w:rPr>
+            <w:fldChar w:fldCharType="separate"/>
+          </w:r>
+          <w:r>
+            <w:rPr>
+              <w:b/>
+              <w:bCs/>
+              <w:noProof/>
+              <w:color w:val="4F81BD" w:themeColor="accent1"/>
+              <w:sz w:val="32"/>
+              <w:szCs w:val="32"/>
+              <w14:shadow w14:blurRad="50800" w14:dist="38100" w14:dir="2700000" w14:sx="100000" w14:sy="100000" w14:kx="0" w14:ky="0" w14:algn="tl">
+                <w14:srgbClr w14:val="000000">
+                  <w14:alpha w14:val="60000"/>
+                </w14:srgbClr>
+              </w14:shadow>
+              <w14:numForm w14:val="oldStyle"/>
+            </w:rPr>
+            <w:t>5</w:t>
+          </w:r>
+          <w:r>
+            <w:rPr>
+              <w:b/>
+              <w:bCs/>
+              <w:color w:val="4F81BD" w:themeColor="accent1"/>
+              <w:sz w:val="32"/>
+              <w:szCs w:val="32"/>
+              <w14:shadow w14:blurRad="50800" w14:dist="38100" w14:dir="2700000" w14:sx="100000" w14:sy="100000" w14:kx="0" w14:ky="0" w14:algn="tl">
+                <w14:srgbClr w14:val="000000">
+                  <w14:alpha w14:val="60000"/>
+                </w14:srgbClr>
+              </w14:shadow>
+              <w14:numForm w14:val="oldStyle"/>
+            </w:rPr>
+            <w:fldChar w:fldCharType="end"/>
+          </w:r>
+        </w:p>
+      </w:tc>
+      <w:tc>
+        <w:tcPr>
+          <w:tcW w:w="7938" w:type="dxa"/>
+        </w:tcPr>
+        <w:p>
+          <w:pPr>
+            <w:pStyle w:val="Pieddepage"/>
+          </w:pPr>
+        </w:p>
+      </w:tc>
+    </w:tr>
+  </w:tbl>
+  <w:p>
+    <w:pPr>
+      <w:pStyle w:val="Pieddepage"/>
+    </w:pPr>
+  </w:p>
+</w:ftr>
+</file>
+
+<file path=word/footnotes.xml><?xml version="1.0" encoding="utf-8"?>
+<w:footnotes xmlns:wpc="http://schemas.microsoft.com/office/word/2010/wordprocessingCanvas" xmlns:mc="http://schemas.openxmlformats.org/markup-compatibility/2006" xmlns:o="urn:schemas-microsoft-com:office:office" xmlns:r="http://schemas.openxmlformats.org/officeDocument/2006/relationships" xmlns:m="http://schemas.openxmlformats.org/officeDocument/2006/math" xmlns:v="urn:schemas-microsoft-com:vml" xmlns:wp14="http://schemas.microsoft.com/office/word/2010/wordprocessingDrawing" xmlns:wp="http://schemas.openxmlformats.org/drawingml/2006/wordprocessingDrawing" xmlns:w10="urn:schemas-microsoft-com:office:word" xmlns:w="http://schemas.openxmlformats.org/wordprocessingml/2006/main" xmlns:w14="http://schemas.microsoft.com/office/word/2010/wordml" xmlns:wpg="http://schemas.microsoft.com/office/word/2010/wordprocessingGroup" xmlns:wpi="http://schemas.microsoft.com/office/word/2010/wordprocessingInk" xmlns:wne="http://schemas.microsoft.com/office/word/2006/wordml" xmlns:wps="http://schemas.microsoft.com/office/word/2010/wordprocessingShape" mc:Ignorable="w14 wp14">
+  <w:footnote w:type="separator" w:id="-1">
+    <w:p>
+      <w:pPr>
+        <w:spacing w:after="0" w:line="240" w:lineRule="auto"/>
+      </w:pPr>
+      <w:r>
+        <w:separator/>
+      </w:r>
+    </w:p>
+  </w:footnote>
+  <w:footnote w:type="continuationSeparator" w:id="0">
+    <w:p>
+      <w:pPr>
+        <w:spacing w:after="0" w:line="240" w:lineRule="auto"/>
+      </w:pPr>
+      <w:r>
+        <w:continuationSeparator/>
+      </w:r>
+    </w:p>
+  </w:footnote>
+</w:footnotes>
 </file>
 
 <file path=word/numbering.xml><?xml version="1.0" encoding="utf-8"?>
@@ -4864,6 +5040,29 @@
     <w:name w:val="Normal"/>
     <w:qFormat/>
   </w:style>
+  <w:style w:type="paragraph" w:styleId="Titre1">
+    <w:name w:val="heading 1"/>
+    <w:basedOn w:val="Normal"/>
+    <w:next w:val="Normal"/>
+    <w:link w:val="Titre1Car"/>
+    <w:uiPriority w:val="9"/>
+    <w:qFormat/>
+    <w:rsid w:val="008D6C25"/>
+    <w:pPr>
+      <w:keepNext/>
+      <w:keepLines/>
+      <w:spacing w:before="480" w:after="0"/>
+      <w:outlineLvl w:val="0"/>
+    </w:pPr>
+    <w:rPr>
+      <w:rFonts w:asciiTheme="majorHAnsi" w:eastAsiaTheme="majorEastAsia" w:hAnsiTheme="majorHAnsi" w:cstheme="majorBidi"/>
+      <w:b/>
+      <w:bCs/>
+      <w:color w:val="365F91" w:themeColor="accent1" w:themeShade="BF"/>
+      <w:sz w:val="28"/>
+      <w:szCs w:val="28"/>
+    </w:rPr>
+  </w:style>
   <w:style w:type="character" w:default="1" w:styleId="Policepardfaut">
     <w:name w:val="Default Paragraph Font"/>
     <w:uiPriority w:val="1"/>
@@ -4950,6 +5149,104 @@
       <w:color w:val="4F81BD" w:themeColor="accent1"/>
       <w:sz w:val="18"/>
       <w:szCs w:val="18"/>
+    </w:rPr>
+  </w:style>
+  <w:style w:type="character" w:customStyle="1" w:styleId="Titre1Car">
+    <w:name w:val="Titre 1 Car"/>
+    <w:basedOn w:val="Policepardfaut"/>
+    <w:link w:val="Titre1"/>
+    <w:uiPriority w:val="9"/>
+    <w:rsid w:val="008D6C25"/>
+    <w:rPr>
+      <w:rFonts w:asciiTheme="majorHAnsi" w:eastAsiaTheme="majorEastAsia" w:hAnsiTheme="majorHAnsi" w:cstheme="majorBidi"/>
+      <w:b/>
+      <w:bCs/>
+      <w:color w:val="365F91" w:themeColor="accent1" w:themeShade="BF"/>
+      <w:sz w:val="28"/>
+      <w:szCs w:val="28"/>
+    </w:rPr>
+  </w:style>
+  <w:style w:type="paragraph" w:styleId="En-tte">
+    <w:name w:val="header"/>
+    <w:basedOn w:val="Normal"/>
+    <w:link w:val="En-tteCar"/>
+    <w:uiPriority w:val="99"/>
+    <w:unhideWhenUsed/>
+    <w:rsid w:val="00955EBC"/>
+    <w:pPr>
+      <w:tabs>
+        <w:tab w:val="center" w:pos="4536"/>
+        <w:tab w:val="right" w:pos="9072"/>
+      </w:tabs>
+      <w:spacing w:after="0" w:line="240" w:lineRule="auto"/>
+    </w:pPr>
+  </w:style>
+  <w:style w:type="character" w:customStyle="1" w:styleId="En-tteCar">
+    <w:name w:val="En-tête Car"/>
+    <w:basedOn w:val="Policepardfaut"/>
+    <w:link w:val="En-tte"/>
+    <w:uiPriority w:val="99"/>
+    <w:rsid w:val="00955EBC"/>
+  </w:style>
+  <w:style w:type="paragraph" w:styleId="Pieddepage">
+    <w:name w:val="footer"/>
+    <w:basedOn w:val="Normal"/>
+    <w:link w:val="PieddepageCar"/>
+    <w:uiPriority w:val="99"/>
+    <w:unhideWhenUsed/>
+    <w:rsid w:val="00955EBC"/>
+    <w:pPr>
+      <w:tabs>
+        <w:tab w:val="center" w:pos="4536"/>
+        <w:tab w:val="right" w:pos="9072"/>
+      </w:tabs>
+      <w:spacing w:after="0" w:line="240" w:lineRule="auto"/>
+    </w:pPr>
+  </w:style>
+  <w:style w:type="character" w:customStyle="1" w:styleId="PieddepageCar">
+    <w:name w:val="Pied de page Car"/>
+    <w:basedOn w:val="Policepardfaut"/>
+    <w:link w:val="Pieddepage"/>
+    <w:uiPriority w:val="99"/>
+    <w:rsid w:val="00955EBC"/>
+  </w:style>
+  <w:style w:type="paragraph" w:styleId="Titre">
+    <w:name w:val="Title"/>
+    <w:basedOn w:val="Normal"/>
+    <w:next w:val="Normal"/>
+    <w:link w:val="TitreCar"/>
+    <w:uiPriority w:val="10"/>
+    <w:qFormat/>
+    <w:rsid w:val="00CC352E"/>
+    <w:pPr>
+      <w:pBdr>
+        <w:bottom w:val="single" w:sz="8" w:space="4" w:color="4F81BD" w:themeColor="accent1"/>
+      </w:pBdr>
+      <w:spacing w:after="300" w:line="240" w:lineRule="auto"/>
+      <w:contextualSpacing/>
+    </w:pPr>
+    <w:rPr>
+      <w:rFonts w:asciiTheme="majorHAnsi" w:eastAsiaTheme="majorEastAsia" w:hAnsiTheme="majorHAnsi" w:cstheme="majorBidi"/>
+      <w:color w:val="17365D" w:themeColor="text2" w:themeShade="BF"/>
+      <w:spacing w:val="5"/>
+      <w:kern w:val="28"/>
+      <w:sz w:val="52"/>
+      <w:szCs w:val="52"/>
+    </w:rPr>
+  </w:style>
+  <w:style w:type="character" w:customStyle="1" w:styleId="TitreCar">
+    <w:name w:val="Titre Car"/>
+    <w:basedOn w:val="Policepardfaut"/>
+    <w:link w:val="Titre"/>
+    <w:uiPriority w:val="10"/>
+    <w:rsid w:val="00CC352E"/>
+    <w:rPr>
+      <w:rFonts w:asciiTheme="majorHAnsi" w:eastAsiaTheme="majorEastAsia" w:hAnsiTheme="majorHAnsi" w:cstheme="majorBidi"/>
+      <w:color w:val="17365D" w:themeColor="text2" w:themeShade="BF"/>
+      <w:spacing w:val="5"/>
+      <w:kern w:val="28"/>
+      <w:sz w:val="52"/>
+      <w:szCs w:val="52"/>
     </w:rPr>
   </w:style>
 </w:styles>
@@ -5115,6 +5412,29 @@
     <w:name w:val="Normal"/>
     <w:qFormat/>
   </w:style>
+  <w:style w:type="paragraph" w:styleId="Titre1">
+    <w:name w:val="heading 1"/>
+    <w:basedOn w:val="Normal"/>
+    <w:next w:val="Normal"/>
+    <w:link w:val="Titre1Car"/>
+    <w:uiPriority w:val="9"/>
+    <w:qFormat/>
+    <w:rsid w:val="008D6C25"/>
+    <w:pPr>
+      <w:keepNext/>
+      <w:keepLines/>
+      <w:spacing w:before="480" w:after="0"/>
+      <w:outlineLvl w:val="0"/>
+    </w:pPr>
+    <w:rPr>
+      <w:rFonts w:asciiTheme="majorHAnsi" w:eastAsiaTheme="majorEastAsia" w:hAnsiTheme="majorHAnsi" w:cstheme="majorBidi"/>
+      <w:b/>
+      <w:bCs/>
+      <w:color w:val="365F91" w:themeColor="accent1" w:themeShade="BF"/>
+      <w:sz w:val="28"/>
+      <w:szCs w:val="28"/>
+    </w:rPr>
+  </w:style>
   <w:style w:type="character" w:default="1" w:styleId="Policepardfaut">
     <w:name w:val="Default Paragraph Font"/>
     <w:uiPriority w:val="1"/>
@@ -5201,6 +5521,104 @@
       <w:color w:val="4F81BD" w:themeColor="accent1"/>
       <w:sz w:val="18"/>
       <w:szCs w:val="18"/>
+    </w:rPr>
+  </w:style>
+  <w:style w:type="character" w:customStyle="1" w:styleId="Titre1Car">
+    <w:name w:val="Titre 1 Car"/>
+    <w:basedOn w:val="Policepardfaut"/>
+    <w:link w:val="Titre1"/>
+    <w:uiPriority w:val="9"/>
+    <w:rsid w:val="008D6C25"/>
+    <w:rPr>
+      <w:rFonts w:asciiTheme="majorHAnsi" w:eastAsiaTheme="majorEastAsia" w:hAnsiTheme="majorHAnsi" w:cstheme="majorBidi"/>
+      <w:b/>
+      <w:bCs/>
+      <w:color w:val="365F91" w:themeColor="accent1" w:themeShade="BF"/>
+      <w:sz w:val="28"/>
+      <w:szCs w:val="28"/>
+    </w:rPr>
+  </w:style>
+  <w:style w:type="paragraph" w:styleId="En-tte">
+    <w:name w:val="header"/>
+    <w:basedOn w:val="Normal"/>
+    <w:link w:val="En-tteCar"/>
+    <w:uiPriority w:val="99"/>
+    <w:unhideWhenUsed/>
+    <w:rsid w:val="00955EBC"/>
+    <w:pPr>
+      <w:tabs>
+        <w:tab w:val="center" w:pos="4536"/>
+        <w:tab w:val="right" w:pos="9072"/>
+      </w:tabs>
+      <w:spacing w:after="0" w:line="240" w:lineRule="auto"/>
+    </w:pPr>
+  </w:style>
+  <w:style w:type="character" w:customStyle="1" w:styleId="En-tteCar">
+    <w:name w:val="En-tête Car"/>
+    <w:basedOn w:val="Policepardfaut"/>
+    <w:link w:val="En-tte"/>
+    <w:uiPriority w:val="99"/>
+    <w:rsid w:val="00955EBC"/>
+  </w:style>
+  <w:style w:type="paragraph" w:styleId="Pieddepage">
+    <w:name w:val="footer"/>
+    <w:basedOn w:val="Normal"/>
+    <w:link w:val="PieddepageCar"/>
+    <w:uiPriority w:val="99"/>
+    <w:unhideWhenUsed/>
+    <w:rsid w:val="00955EBC"/>
+    <w:pPr>
+      <w:tabs>
+        <w:tab w:val="center" w:pos="4536"/>
+        <w:tab w:val="right" w:pos="9072"/>
+      </w:tabs>
+      <w:spacing w:after="0" w:line="240" w:lineRule="auto"/>
+    </w:pPr>
+  </w:style>
+  <w:style w:type="character" w:customStyle="1" w:styleId="PieddepageCar">
+    <w:name w:val="Pied de page Car"/>
+    <w:basedOn w:val="Policepardfaut"/>
+    <w:link w:val="Pieddepage"/>
+    <w:uiPriority w:val="99"/>
+    <w:rsid w:val="00955EBC"/>
+  </w:style>
+  <w:style w:type="paragraph" w:styleId="Titre">
+    <w:name w:val="Title"/>
+    <w:basedOn w:val="Normal"/>
+    <w:next w:val="Normal"/>
+    <w:link w:val="TitreCar"/>
+    <w:uiPriority w:val="10"/>
+    <w:qFormat/>
+    <w:rsid w:val="00CC352E"/>
+    <w:pPr>
+      <w:pBdr>
+        <w:bottom w:val="single" w:sz="8" w:space="4" w:color="4F81BD" w:themeColor="accent1"/>
+      </w:pBdr>
+      <w:spacing w:after="300" w:line="240" w:lineRule="auto"/>
+      <w:contextualSpacing/>
+    </w:pPr>
+    <w:rPr>
+      <w:rFonts w:asciiTheme="majorHAnsi" w:eastAsiaTheme="majorEastAsia" w:hAnsiTheme="majorHAnsi" w:cstheme="majorBidi"/>
+      <w:color w:val="17365D" w:themeColor="text2" w:themeShade="BF"/>
+      <w:spacing w:val="5"/>
+      <w:kern w:val="28"/>
+      <w:sz w:val="52"/>
+      <w:szCs w:val="52"/>
+    </w:rPr>
+  </w:style>
+  <w:style w:type="character" w:customStyle="1" w:styleId="TitreCar">
+    <w:name w:val="Titre Car"/>
+    <w:basedOn w:val="Policepardfaut"/>
+    <w:link w:val="Titre"/>
+    <w:uiPriority w:val="10"/>
+    <w:rsid w:val="00CC352E"/>
+    <w:rPr>
+      <w:rFonts w:asciiTheme="majorHAnsi" w:eastAsiaTheme="majorEastAsia" w:hAnsiTheme="majorHAnsi" w:cstheme="majorBidi"/>
+      <w:color w:val="17365D" w:themeColor="text2" w:themeShade="BF"/>
+      <w:spacing w:val="5"/>
+      <w:kern w:val="28"/>
+      <w:sz w:val="52"/>
+      <w:szCs w:val="52"/>
     </w:rPr>
   </w:style>
 </w:styles>

</xml_diff>